<commit_message>
Sửa lỗi Backend và Gateway
</commit_message>
<xml_diff>
--- a/car-shop-project.docx
+++ b/car-shop-project.docx
@@ -285,7 +285,2718 @@
       <w:r>
         <w:t>└── docker-compose.yml         # File chạy toàn bộ hệ thống</w:t>
       </w:r>
-    </w:p>
+      <w:r>
+        <w:br/>
+      </w:r>
+      <w:r>
+        <w:br/>
+      </w:r>
+      <w:r>
+        <w:rPr>
+          <w:b/>
+          <w:bCs/>
+        </w:rPr>
+        <w:t>Các file code:</w:t>
+      </w:r>
+      <w:r>
+        <w:rPr>
+          <w:b/>
+          <w:bCs/>
+        </w:rPr>
+        <w:br/>
+      </w:r>
+      <w:r>
+        <w:rPr>
+          <w:b/>
+          <w:bCs/>
+          <w:color w:val="EE0000"/>
+        </w:rPr>
+        <w:t>docker-compose.yml:</w:t>
+      </w:r>
+    </w:p>
+    <w:p>
+      <w:r>
+        <w:t>services:</w:t>
+      </w:r>
+    </w:p>
+    <w:p>
+      <w:r>
+        <w:t>  # 1. Database MySQL</w:t>
+      </w:r>
+    </w:p>
+    <w:p>
+      <w:r>
+        <w:t>  mysql:</w:t>
+      </w:r>
+    </w:p>
+    <w:p>
+      <w:r>
+        <w:t>    image: mysql:8.0</w:t>
+      </w:r>
+    </w:p>
+    <w:p>
+      <w:r>
+        <w:t>    container_name: car_mysql</w:t>
+      </w:r>
+    </w:p>
+    <w:p>
+      <w:r>
+        <w:t>    restart: always  # &lt;--- THÊM DÒNG NÀY</w:t>
+      </w:r>
+    </w:p>
+    <w:p>
+      <w:r>
+        <w:t>    environment:</w:t>
+      </w:r>
+    </w:p>
+    <w:p>
+      <w:r>
+        <w:t>      MYSQL_ROOT_PASSWORD: root</w:t>
+      </w:r>
+    </w:p>
+    <w:p>
+      <w:r>
+        <w:t>      MYSQL_DATABASE: carshop</w:t>
+      </w:r>
+    </w:p>
+    <w:p>
+      <w:r>
+        <w:t>    ports:</w:t>
+      </w:r>
+    </w:p>
+    <w:p>
+      <w:r>
+        <w:t>      - "3306:3306"</w:t>
+      </w:r>
+    </w:p>
+    <w:p>
+      <w:r>
+        <w:t>    volumes:</w:t>
+      </w:r>
+    </w:p>
+    <w:p>
+      <w:r>
+        <w:t>      - ./db-init:/docker-entrypoint-initdb.d</w:t>
+      </w:r>
+    </w:p>
+    <w:p>
+      <w:r>
+        <w:t>    networks:</w:t>
+      </w:r>
+    </w:p>
+    <w:p>
+      <w:r>
+        <w:t>      - car-net</w:t>
+      </w:r>
+    </w:p>
+    <w:p/>
+    <w:p>
+      <w:r>
+        <w:t>  # 2. Car Service</w:t>
+      </w:r>
+    </w:p>
+    <w:p>
+      <w:r>
+        <w:t>  car-service:</w:t>
+      </w:r>
+    </w:p>
+    <w:p>
+      <w:r>
+        <w:t>    build: ./services/car-service</w:t>
+      </w:r>
+    </w:p>
+    <w:p>
+      <w:r>
+        <w:t>    container_name: car_service_app</w:t>
+      </w:r>
+    </w:p>
+    <w:p>
+      <w:r>
+        <w:t>    restart: always  # &lt;--- THÊM DÒNG NÀY (Quan trọng nhất)</w:t>
+      </w:r>
+    </w:p>
+    <w:p>
+      <w:r>
+        <w:t>    ports:</w:t>
+      </w:r>
+    </w:p>
+    <w:p>
+      <w:r>
+        <w:t>      - "4002:4002"</w:t>
+      </w:r>
+    </w:p>
+    <w:p>
+      <w:r>
+        <w:t>    depends_on:</w:t>
+      </w:r>
+    </w:p>
+    <w:p>
+      <w:r>
+        <w:t>      - mysql</w:t>
+      </w:r>
+    </w:p>
+    <w:p>
+      <w:r>
+        <w:t>    environment:</w:t>
+      </w:r>
+    </w:p>
+    <w:p>
+      <w:r>
+        <w:t>      DB_HOST: mysql</w:t>
+      </w:r>
+    </w:p>
+    <w:p>
+      <w:r>
+        <w:t>      DB_USER: root</w:t>
+      </w:r>
+    </w:p>
+    <w:p>
+      <w:r>
+        <w:t>      DB_PASS: root</w:t>
+      </w:r>
+    </w:p>
+    <w:p>
+      <w:r>
+        <w:t>      DB_NAME: carshop</w:t>
+      </w:r>
+    </w:p>
+    <w:p>
+      <w:r>
+        <w:t>      PORT: 4002</w:t>
+      </w:r>
+    </w:p>
+    <w:p>
+      <w:r>
+        <w:t>    networks:</w:t>
+      </w:r>
+    </w:p>
+    <w:p>
+      <w:r>
+        <w:t>      - car-net</w:t>
+      </w:r>
+    </w:p>
+    <w:p/>
+    <w:p>
+      <w:r>
+        <w:t>  # 3. API Gateway</w:t>
+      </w:r>
+    </w:p>
+    <w:p>
+      <w:r>
+        <w:t>  api-gateway:</w:t>
+      </w:r>
+    </w:p>
+    <w:p>
+      <w:r>
+        <w:t>    build: ./api-gateway</w:t>
+      </w:r>
+    </w:p>
+    <w:p>
+      <w:r>
+        <w:t>    container_name: car_gateway</w:t>
+      </w:r>
+    </w:p>
+    <w:p>
+      <w:r>
+        <w:t>    restart: always  # &lt;--- THÊM DÒNG NÀY</w:t>
+      </w:r>
+    </w:p>
+    <w:p>
+      <w:r>
+        <w:t>    ports:</w:t>
+      </w:r>
+    </w:p>
+    <w:p>
+      <w:r>
+        <w:t>      - "8000:8000"</w:t>
+      </w:r>
+    </w:p>
+    <w:p>
+      <w:r>
+        <w:t>    depends_on:</w:t>
+      </w:r>
+    </w:p>
+    <w:p>
+      <w:r>
+        <w:t>      - car-service</w:t>
+      </w:r>
+    </w:p>
+    <w:p>
+      <w:r>
+        <w:t>    networks:</w:t>
+      </w:r>
+    </w:p>
+    <w:p>
+      <w:r>
+        <w:t>      - car-net</w:t>
+      </w:r>
+    </w:p>
+    <w:p/>
+    <w:p>
+      <w:r>
+        <w:t>networks:</w:t>
+      </w:r>
+    </w:p>
+    <w:p>
+      <w:r>
+        <w:t>  car-net:</w:t>
+      </w:r>
+    </w:p>
+    <w:p>
+      <w:r>
+        <w:t>    driver: bridge</w:t>
+      </w:r>
+    </w:p>
+    <w:p/>
+    <w:p>
+      <w:pPr>
+        <w:rPr>
+          <w:b/>
+          <w:bCs/>
+          <w:color w:val="EE0000"/>
+        </w:rPr>
+      </w:pPr>
+      <w:r>
+        <w:rPr>
+          <w:b/>
+          <w:bCs/>
+          <w:color w:val="EE0000"/>
+        </w:rPr>
+        <w:t>db-init</w:t>
+      </w:r>
+      <w:r>
+        <w:rPr>
+          <w:b/>
+          <w:bCs/>
+          <w:color w:val="EE0000"/>
+        </w:rPr>
+        <w:t xml:space="preserve"> </w:t>
+      </w:r>
+      <w:r>
+        <w:rPr>
+          <w:b/>
+          <w:bCs/>
+          <w:color w:val="EE0000"/>
+        </w:rPr>
+        <w:t>/</w:t>
+      </w:r>
+      <w:r>
+        <w:rPr>
+          <w:b/>
+          <w:bCs/>
+          <w:color w:val="EE0000"/>
+        </w:rPr>
+        <w:t>init-cars</w:t>
+      </w:r>
+      <w:r>
+        <w:rPr>
+          <w:b/>
+          <w:bCs/>
+          <w:color w:val="EE0000"/>
+        </w:rPr>
+        <w:t>.sql:</w:t>
+      </w:r>
+    </w:p>
+    <w:p>
+      <w:r>
+        <w:t>CREATE DATABASE IF NOT EXISTS carshop;</w:t>
+      </w:r>
+    </w:p>
+    <w:p>
+      <w:r>
+        <w:t>USE carshop;</w:t>
+      </w:r>
+    </w:p>
+    <w:p/>
+    <w:p>
+      <w:r>
+        <w:t>CREATE TABLE IF NOT EXISTS Cars (</w:t>
+      </w:r>
+    </w:p>
+    <w:p>
+      <w:r>
+        <w:t>    id INT AUTO_INCREMENT PRIMARY KEY,</w:t>
+      </w:r>
+    </w:p>
+    <w:p>
+      <w:r>
+        <w:t>    name VARCHAR(255) NOT NULL,</w:t>
+      </w:r>
+    </w:p>
+    <w:p>
+      <w:r>
+        <w:t>    brand VARCHAR(255),</w:t>
+      </w:r>
+    </w:p>
+    <w:p>
+      <w:r>
+        <w:t>    price INT,</w:t>
+      </w:r>
+    </w:p>
+    <w:p>
+      <w:r>
+        <w:t>    year INT,</w:t>
+      </w:r>
+    </w:p>
+    <w:p>
+      <w:r>
+        <w:t>    description TEXT,</w:t>
+      </w:r>
+    </w:p>
+    <w:p>
+      <w:r>
+        <w:t>    image VARCHAR(255),</w:t>
+      </w:r>
+    </w:p>
+    <w:p>
+      <w:r>
+        <w:t>    createdAt DATETIME DEFAULT CURRENT_TIMESTAMP,</w:t>
+      </w:r>
+    </w:p>
+    <w:p>
+      <w:r>
+        <w:t>    updatedAt DATETIME DEFAULT CURRENT_TIMESTAMP</w:t>
+      </w:r>
+    </w:p>
+    <w:p>
+      <w:r>
+        <w:t>);</w:t>
+      </w:r>
+    </w:p>
+    <w:p/>
+    <w:p>
+      <w:r>
+        <w:t>-- Dữ liệu mẫu (Dummy data)</w:t>
+      </w:r>
+    </w:p>
+    <w:p>
+      <w:r>
+        <w:t xml:space="preserve">INSERT INTO Cars (name, brand, price, year, description, image) VALUES </w:t>
+      </w:r>
+    </w:p>
+    <w:p>
+      <w:r>
+        <w:t>('Tesla Model S', 'Tesla', 80000, 2024, 'Electric luxury sedan', 'https://via.placeholder.com/300x200?text=Tesla+Model+S'),</w:t>
+      </w:r>
+    </w:p>
+    <w:p>
+      <w:r>
+        <w:t>('Ford Mustang GT', 'Ford', 55000, 2023, 'American muscle car', 'https://via.placeholder.com/300x200?text=Ford+Mustang'),</w:t>
+      </w:r>
+    </w:p>
+    <w:p>
+      <w:r>
+        <w:t>('Mercedes C300', 'Mercedes', 45000, 2023, 'Luxury compact sedan', 'https://via.placeholder.com/300x200?text=Mercedes+C300');</w:t>
+      </w:r>
+    </w:p>
+    <w:p/>
+    <w:p>
+      <w:r>
+        <w:rPr>
+          <w:b/>
+          <w:bCs/>
+          <w:color w:val="EE0000"/>
+        </w:rPr>
+        <w:t>s</w:t>
+      </w:r>
+      <w:r>
+        <w:rPr>
+          <w:b/>
+          <w:bCs/>
+          <w:color w:val="EE0000"/>
+        </w:rPr>
+        <w:t>ervices/car-service/package.json</w:t>
+      </w:r>
+      <w:r>
+        <w:rPr>
+          <w:b/>
+          <w:bCs/>
+          <w:color w:val="EE0000"/>
+        </w:rPr>
+        <w:t>:</w:t>
+      </w:r>
+      <w:r>
+        <w:br/>
+      </w:r>
+      <w:r>
+        <w:t>{</w:t>
+      </w:r>
+    </w:p>
+    <w:p>
+      <w:r>
+        <w:t xml:space="preserve">  </w:t>
+      </w:r>
+      <w:r>
+        <w:rPr>
+          <w:i/>
+          <w:iCs/>
+        </w:rPr>
+        <w:t>"name"</w:t>
+      </w:r>
+      <w:r>
+        <w:t>: "car-service",</w:t>
+      </w:r>
+    </w:p>
+    <w:p>
+      <w:r>
+        <w:t xml:space="preserve">  </w:t>
+      </w:r>
+      <w:r>
+        <w:rPr>
+          <w:i/>
+          <w:iCs/>
+        </w:rPr>
+        <w:t>"version"</w:t>
+      </w:r>
+      <w:r>
+        <w:t>: "1.0.0",</w:t>
+      </w:r>
+    </w:p>
+    <w:p>
+      <w:r>
+        <w:t xml:space="preserve">  </w:t>
+      </w:r>
+      <w:r>
+        <w:rPr>
+          <w:i/>
+          <w:iCs/>
+        </w:rPr>
+        <w:t>"main"</w:t>
+      </w:r>
+      <w:r>
+        <w:t>: "index.js",</w:t>
+      </w:r>
+    </w:p>
+    <w:p>
+      <w:r>
+        <w:t xml:space="preserve">  </w:t>
+      </w:r>
+      <w:r>
+        <w:rPr>
+          <w:i/>
+          <w:iCs/>
+        </w:rPr>
+        <w:t>"scripts"</w:t>
+      </w:r>
+      <w:r>
+        <w:t>: {</w:t>
+      </w:r>
+    </w:p>
+    <w:p>
+      <w:r>
+        <w:t xml:space="preserve">    </w:t>
+      </w:r>
+      <w:r>
+        <w:rPr>
+          <w:i/>
+          <w:iCs/>
+        </w:rPr>
+        <w:t>"start"</w:t>
+      </w:r>
+      <w:r>
+        <w:t>: "node index.js"</w:t>
+      </w:r>
+    </w:p>
+    <w:p>
+      <w:r>
+        <w:t>  },</w:t>
+      </w:r>
+    </w:p>
+    <w:p>
+      <w:r>
+        <w:t xml:space="preserve">  </w:t>
+      </w:r>
+      <w:r>
+        <w:rPr>
+          <w:i/>
+          <w:iCs/>
+        </w:rPr>
+        <w:t>"dependencies"</w:t>
+      </w:r>
+      <w:r>
+        <w:t>: {</w:t>
+      </w:r>
+    </w:p>
+    <w:p>
+      <w:r>
+        <w:t xml:space="preserve">    </w:t>
+      </w:r>
+      <w:r>
+        <w:rPr>
+          <w:i/>
+          <w:iCs/>
+        </w:rPr>
+        <w:t>"express"</w:t>
+      </w:r>
+      <w:r>
+        <w:t>: "^4.18.2",</w:t>
+      </w:r>
+    </w:p>
+    <w:p>
+      <w:r>
+        <w:t xml:space="preserve">    </w:t>
+      </w:r>
+      <w:r>
+        <w:rPr>
+          <w:i/>
+          <w:iCs/>
+        </w:rPr>
+        <w:t>"mysql2"</w:t>
+      </w:r>
+      <w:r>
+        <w:t>: "^3.6.0",</w:t>
+      </w:r>
+    </w:p>
+    <w:p>
+      <w:r>
+        <w:t xml:space="preserve">    </w:t>
+      </w:r>
+      <w:r>
+        <w:rPr>
+          <w:i/>
+          <w:iCs/>
+        </w:rPr>
+        <w:t>"sequelize"</w:t>
+      </w:r>
+      <w:r>
+        <w:t>: "^6.32.1",</w:t>
+      </w:r>
+    </w:p>
+    <w:p>
+      <w:r>
+        <w:t xml:space="preserve">    </w:t>
+      </w:r>
+      <w:r>
+        <w:rPr>
+          <w:i/>
+          <w:iCs/>
+        </w:rPr>
+        <w:t>"cors"</w:t>
+      </w:r>
+      <w:r>
+        <w:t>: "^2.8.5",</w:t>
+      </w:r>
+    </w:p>
+    <w:p>
+      <w:r>
+        <w:t xml:space="preserve">    </w:t>
+      </w:r>
+      <w:r>
+        <w:rPr>
+          <w:i/>
+          <w:iCs/>
+        </w:rPr>
+        <w:t>"dotenv"</w:t>
+      </w:r>
+      <w:r>
+        <w:t>: "^16.3.1"</w:t>
+      </w:r>
+    </w:p>
+    <w:p>
+      <w:r>
+        <w:t>  }</w:t>
+      </w:r>
+    </w:p>
+    <w:p>
+      <w:r>
+        <w:t>}</w:t>
+      </w:r>
+    </w:p>
+    <w:p/>
+    <w:p>
+      <w:pPr>
+        <w:rPr>
+          <w:b/>
+          <w:bCs/>
+          <w:color w:val="EE0000"/>
+        </w:rPr>
+      </w:pPr>
+      <w:r>
+        <w:rPr>
+          <w:b/>
+          <w:bCs/>
+          <w:color w:val="EE0000"/>
+        </w:rPr>
+        <w:t>services/car-service/</w:t>
+      </w:r>
+      <w:r>
+        <w:rPr>
+          <w:b/>
+          <w:bCs/>
+          <w:color w:val="EE0000"/>
+        </w:rPr>
+        <w:t>config</w:t>
+      </w:r>
+      <w:r>
+        <w:rPr>
+          <w:b/>
+          <w:bCs/>
+          <w:color w:val="EE0000"/>
+        </w:rPr>
+        <w:t>:</w:t>
+      </w:r>
+    </w:p>
+    <w:p>
+      <w:r>
+        <w:rPr>
+          <w:b/>
+          <w:bCs/>
+          <w:color w:val="EE0000"/>
+        </w:rPr>
+        <w:t>database.js:</w:t>
+      </w:r>
+      <w:r>
+        <w:rPr>
+          <w:b/>
+          <w:bCs/>
+          <w:color w:val="EE0000"/>
+        </w:rPr>
+        <w:br/>
+      </w:r>
+      <w:r>
+        <w:rPr>
+          <w:i/>
+          <w:iCs/>
+        </w:rPr>
+        <w:t>const</w:t>
+      </w:r>
+      <w:r>
+        <w:t xml:space="preserve"> { Sequelize } = require('sequelize');</w:t>
+      </w:r>
+    </w:p>
+    <w:p/>
+    <w:p>
+      <w:r>
+        <w:rPr>
+          <w:i/>
+          <w:iCs/>
+        </w:rPr>
+        <w:t>const</w:t>
+      </w:r>
+      <w:r>
+        <w:t xml:space="preserve"> sequelize = new Sequelize(</w:t>
+      </w:r>
+    </w:p>
+    <w:p>
+      <w:r>
+        <w:t>    process.env.DB_NAME || 'carshop',</w:t>
+      </w:r>
+    </w:p>
+    <w:p>
+      <w:r>
+        <w:t>    process.env.DB_USER || 'root',</w:t>
+      </w:r>
+    </w:p>
+    <w:p>
+      <w:r>
+        <w:t>    process.env.DB_PASS || 'root',</w:t>
+      </w:r>
+    </w:p>
+    <w:p>
+      <w:r>
+        <w:t>    {</w:t>
+      </w:r>
+    </w:p>
+    <w:p>
+      <w:r>
+        <w:t>        host: process.env.DB_HOST || 'mysql', // 'mysql' là tên service trong docker-compose</w:t>
+      </w:r>
+    </w:p>
+    <w:p>
+      <w:r>
+        <w:t>        dialect: 'mysql',</w:t>
+      </w:r>
+    </w:p>
+    <w:p>
+      <w:r>
+        <w:t>        logging: false</w:t>
+      </w:r>
+    </w:p>
+    <w:p>
+      <w:r>
+        <w:t>    }</w:t>
+      </w:r>
+    </w:p>
+    <w:p>
+      <w:r>
+        <w:t>);</w:t>
+      </w:r>
+    </w:p>
+    <w:p/>
+    <w:p>
+      <w:r>
+        <w:t>module.exports = sequelize;</w:t>
+      </w:r>
+    </w:p>
+    <w:p/>
+    <w:p>
+      <w:pPr>
+        <w:rPr>
+          <w:b/>
+          <w:bCs/>
+          <w:color w:val="EE0000"/>
+        </w:rPr>
+      </w:pPr>
+      <w:r>
+        <w:rPr>
+          <w:b/>
+          <w:bCs/>
+          <w:color w:val="EE0000"/>
+        </w:rPr>
+        <w:t>services/car-service/</w:t>
+      </w:r>
+      <w:r>
+        <w:rPr>
+          <w:b/>
+          <w:bCs/>
+          <w:color w:val="EE0000"/>
+        </w:rPr>
+        <w:t>models</w:t>
+      </w:r>
+      <w:r>
+        <w:rPr>
+          <w:b/>
+          <w:bCs/>
+          <w:color w:val="EE0000"/>
+        </w:rPr>
+        <w:t>:</w:t>
+      </w:r>
+    </w:p>
+    <w:p>
+      <w:r>
+        <w:rPr>
+          <w:b/>
+          <w:bCs/>
+          <w:color w:val="EE0000"/>
+        </w:rPr>
+        <w:t>Car</w:t>
+      </w:r>
+      <w:r>
+        <w:rPr>
+          <w:b/>
+          <w:bCs/>
+          <w:color w:val="EE0000"/>
+        </w:rPr>
+        <w:t>.js:</w:t>
+      </w:r>
+      <w:r>
+        <w:rPr>
+          <w:b/>
+          <w:bCs/>
+          <w:color w:val="EE0000"/>
+        </w:rPr>
+        <w:br/>
+      </w:r>
+      <w:r>
+        <w:rPr>
+          <w:i/>
+          <w:iCs/>
+        </w:rPr>
+        <w:t>const</w:t>
+      </w:r>
+      <w:r>
+        <w:t xml:space="preserve"> { DataTypes } = require('sequelize');</w:t>
+      </w:r>
+    </w:p>
+    <w:p>
+      <w:r>
+        <w:rPr>
+          <w:i/>
+          <w:iCs/>
+        </w:rPr>
+        <w:t>const</w:t>
+      </w:r>
+      <w:r>
+        <w:t xml:space="preserve"> sequelize = require('../config/database');</w:t>
+      </w:r>
+    </w:p>
+    <w:p/>
+    <w:p>
+      <w:r>
+        <w:rPr>
+          <w:i/>
+          <w:iCs/>
+        </w:rPr>
+        <w:t>const</w:t>
+      </w:r>
+      <w:r>
+        <w:t xml:space="preserve"> Car = sequelize.define('Car', {</w:t>
+      </w:r>
+    </w:p>
+    <w:p>
+      <w:r>
+        <w:t>    name: {</w:t>
+      </w:r>
+    </w:p>
+    <w:p>
+      <w:r>
+        <w:t>        type: DataTypes.STRING,</w:t>
+      </w:r>
+    </w:p>
+    <w:p>
+      <w:r>
+        <w:t>        allowNull: false</w:t>
+      </w:r>
+    </w:p>
+    <w:p>
+      <w:r>
+        <w:t>    },</w:t>
+      </w:r>
+    </w:p>
+    <w:p>
+      <w:r>
+        <w:t>    brand: {</w:t>
+      </w:r>
+    </w:p>
+    <w:p>
+      <w:r>
+        <w:t>        type: DataTypes.STRING</w:t>
+      </w:r>
+    </w:p>
+    <w:p>
+      <w:r>
+        <w:t>    },</w:t>
+      </w:r>
+    </w:p>
+    <w:p>
+      <w:r>
+        <w:t>    price: {</w:t>
+      </w:r>
+    </w:p>
+    <w:p>
+      <w:r>
+        <w:t>        type: DataTypes.INTEGER</w:t>
+      </w:r>
+    </w:p>
+    <w:p>
+      <w:r>
+        <w:t>    },</w:t>
+      </w:r>
+    </w:p>
+    <w:p>
+      <w:r>
+        <w:t>    year: {</w:t>
+      </w:r>
+    </w:p>
+    <w:p>
+      <w:r>
+        <w:t>        type: DataTypes.INTEGER</w:t>
+      </w:r>
+    </w:p>
+    <w:p>
+      <w:r>
+        <w:t>    },</w:t>
+      </w:r>
+    </w:p>
+    <w:p>
+      <w:r>
+        <w:t>    description: {</w:t>
+      </w:r>
+    </w:p>
+    <w:p>
+      <w:r>
+        <w:t>        type: DataTypes.TEXT</w:t>
+      </w:r>
+    </w:p>
+    <w:p>
+      <w:r>
+        <w:t>    },</w:t>
+      </w:r>
+    </w:p>
+    <w:p>
+      <w:r>
+        <w:t>    image: {</w:t>
+      </w:r>
+    </w:p>
+    <w:p>
+      <w:r>
+        <w:t>        type: DataTypes.STRING</w:t>
+      </w:r>
+    </w:p>
+    <w:p>
+      <w:r>
+        <w:t>    }</w:t>
+      </w:r>
+    </w:p>
+    <w:p>
+      <w:r>
+        <w:t>});</w:t>
+      </w:r>
+    </w:p>
+    <w:p/>
+    <w:p>
+      <w:r>
+        <w:t>module.exports = Car;</w:t>
+      </w:r>
+    </w:p>
+    <w:p/>
+    <w:p>
+      <w:pPr>
+        <w:rPr>
+          <w:b/>
+          <w:bCs/>
+          <w:color w:val="EE0000"/>
+        </w:rPr>
+      </w:pPr>
+      <w:r>
+        <w:rPr>
+          <w:b/>
+          <w:bCs/>
+          <w:color w:val="EE0000"/>
+        </w:rPr>
+        <w:t>services/car-service/</w:t>
+      </w:r>
+      <w:r>
+        <w:t xml:space="preserve"> </w:t>
+      </w:r>
+      <w:r>
+        <w:rPr>
+          <w:b/>
+          <w:bCs/>
+          <w:color w:val="EE0000"/>
+        </w:rPr>
+        <w:t>controllers</w:t>
+      </w:r>
+      <w:r>
+        <w:rPr>
+          <w:b/>
+          <w:bCs/>
+          <w:color w:val="EE0000"/>
+        </w:rPr>
+        <w:t>:</w:t>
+      </w:r>
+    </w:p>
+    <w:p>
+      <w:pPr>
+        <w:rPr>
+          <w:b/>
+          <w:bCs/>
+          <w:color w:val="EE0000"/>
+        </w:rPr>
+      </w:pPr>
+      <w:r>
+        <w:rPr>
+          <w:b/>
+          <w:bCs/>
+          <w:color w:val="EE0000"/>
+        </w:rPr>
+        <w:t>carController</w:t>
+      </w:r>
+      <w:r>
+        <w:rPr>
+          <w:b/>
+          <w:bCs/>
+          <w:color w:val="EE0000"/>
+        </w:rPr>
+        <w:t>.js:</w:t>
+      </w:r>
+    </w:p>
+    <w:p>
+      <w:r>
+        <w:rPr>
+          <w:i/>
+          <w:iCs/>
+        </w:rPr>
+        <w:t>const</w:t>
+      </w:r>
+      <w:r>
+        <w:t xml:space="preserve"> Car = require('../models/Car');</w:t>
+      </w:r>
+    </w:p>
+    <w:p/>
+    <w:p>
+      <w:r>
+        <w:t>// Lấy tất cả xe</w:t>
+      </w:r>
+    </w:p>
+    <w:p>
+      <w:r>
+        <w:rPr>
+          <w:i/>
+          <w:iCs/>
+        </w:rPr>
+        <w:t>exports</w:t>
+      </w:r>
+      <w:r>
+        <w:t>.getAllCars = async (</w:t>
+      </w:r>
+      <w:r>
+        <w:rPr>
+          <w:i/>
+          <w:iCs/>
+        </w:rPr>
+        <w:t>req</w:t>
+      </w:r>
+      <w:r>
+        <w:t xml:space="preserve">, </w:t>
+      </w:r>
+      <w:r>
+        <w:rPr>
+          <w:i/>
+          <w:iCs/>
+        </w:rPr>
+        <w:t>res</w:t>
+      </w:r>
+      <w:r>
+        <w:t xml:space="preserve">) </w:t>
+      </w:r>
+      <w:r>
+        <w:rPr>
+          <w:i/>
+          <w:iCs/>
+        </w:rPr>
+        <w:t>=&gt;</w:t>
+      </w:r>
+      <w:r>
+        <w:t xml:space="preserve"> {</w:t>
+      </w:r>
+    </w:p>
+    <w:p>
+      <w:r>
+        <w:t>    try {</w:t>
+      </w:r>
+    </w:p>
+    <w:p>
+      <w:r>
+        <w:t xml:space="preserve">        </w:t>
+      </w:r>
+      <w:r>
+        <w:rPr>
+          <w:i/>
+          <w:iCs/>
+        </w:rPr>
+        <w:t>const</w:t>
+      </w:r>
+      <w:r>
+        <w:t xml:space="preserve"> cars = await Car.findAll();</w:t>
+      </w:r>
+    </w:p>
+    <w:p>
+      <w:r>
+        <w:t xml:space="preserve">        </w:t>
+      </w:r>
+      <w:r>
+        <w:rPr>
+          <w:i/>
+          <w:iCs/>
+        </w:rPr>
+        <w:t>res</w:t>
+      </w:r>
+      <w:r>
+        <w:t>.json(cars);</w:t>
+      </w:r>
+    </w:p>
+    <w:p>
+      <w:r>
+        <w:t>    } catch (error) {</w:t>
+      </w:r>
+    </w:p>
+    <w:p>
+      <w:r>
+        <w:t xml:space="preserve">        </w:t>
+      </w:r>
+      <w:r>
+        <w:rPr>
+          <w:i/>
+          <w:iCs/>
+        </w:rPr>
+        <w:t>res</w:t>
+      </w:r>
+      <w:r>
+        <w:t>.status(500).json({ message: error.message });</w:t>
+      </w:r>
+    </w:p>
+    <w:p>
+      <w:r>
+        <w:t>    }</w:t>
+      </w:r>
+    </w:p>
+    <w:p>
+      <w:r>
+        <w:t>};</w:t>
+      </w:r>
+    </w:p>
+    <w:p/>
+    <w:p>
+      <w:r>
+        <w:t>// Lấy chi tiết 1 xe</w:t>
+      </w:r>
+    </w:p>
+    <w:p>
+      <w:r>
+        <w:rPr>
+          <w:i/>
+          <w:iCs/>
+        </w:rPr>
+        <w:t>exports</w:t>
+      </w:r>
+      <w:r>
+        <w:t>.getCarById = async (</w:t>
+      </w:r>
+      <w:r>
+        <w:rPr>
+          <w:i/>
+          <w:iCs/>
+        </w:rPr>
+        <w:t>req</w:t>
+      </w:r>
+      <w:r>
+        <w:t xml:space="preserve">, </w:t>
+      </w:r>
+      <w:r>
+        <w:rPr>
+          <w:i/>
+          <w:iCs/>
+        </w:rPr>
+        <w:t>res</w:t>
+      </w:r>
+      <w:r>
+        <w:t xml:space="preserve">) </w:t>
+      </w:r>
+      <w:r>
+        <w:rPr>
+          <w:i/>
+          <w:iCs/>
+        </w:rPr>
+        <w:t>=&gt;</w:t>
+      </w:r>
+      <w:r>
+        <w:t xml:space="preserve"> {</w:t>
+      </w:r>
+    </w:p>
+    <w:p>
+      <w:r>
+        <w:t>    try {</w:t>
+      </w:r>
+    </w:p>
+    <w:p>
+      <w:r>
+        <w:t xml:space="preserve">        </w:t>
+      </w:r>
+      <w:r>
+        <w:rPr>
+          <w:i/>
+          <w:iCs/>
+        </w:rPr>
+        <w:t>const</w:t>
+      </w:r>
+      <w:r>
+        <w:t xml:space="preserve"> car = await Car.findByPk(</w:t>
+      </w:r>
+      <w:r>
+        <w:rPr>
+          <w:i/>
+          <w:iCs/>
+        </w:rPr>
+        <w:t>req</w:t>
+      </w:r>
+      <w:r>
+        <w:t>.params.id);</w:t>
+      </w:r>
+    </w:p>
+    <w:p>
+      <w:r>
+        <w:t xml:space="preserve">        if (!car) return </w:t>
+      </w:r>
+      <w:r>
+        <w:rPr>
+          <w:i/>
+          <w:iCs/>
+        </w:rPr>
+        <w:t>res</w:t>
+      </w:r>
+      <w:r>
+        <w:t>.status(404).json({ message: 'Car not found' });</w:t>
+      </w:r>
+    </w:p>
+    <w:p>
+      <w:r>
+        <w:t xml:space="preserve">        </w:t>
+      </w:r>
+      <w:r>
+        <w:rPr>
+          <w:i/>
+          <w:iCs/>
+        </w:rPr>
+        <w:t>res</w:t>
+      </w:r>
+      <w:r>
+        <w:t>.json(car);</w:t>
+      </w:r>
+    </w:p>
+    <w:p>
+      <w:r>
+        <w:t>    } catch (error) {</w:t>
+      </w:r>
+    </w:p>
+    <w:p>
+      <w:r>
+        <w:t xml:space="preserve">        </w:t>
+      </w:r>
+      <w:r>
+        <w:rPr>
+          <w:i/>
+          <w:iCs/>
+        </w:rPr>
+        <w:t>res</w:t>
+      </w:r>
+      <w:r>
+        <w:t>.status(500).json({ message: error.message });</w:t>
+      </w:r>
+    </w:p>
+    <w:p>
+      <w:r>
+        <w:t>    }</w:t>
+      </w:r>
+    </w:p>
+    <w:p>
+      <w:r>
+        <w:t>};</w:t>
+      </w:r>
+    </w:p>
+    <w:p/>
+    <w:p>
+      <w:r>
+        <w:t>// Tạo xe mới</w:t>
+      </w:r>
+    </w:p>
+    <w:p>
+      <w:r>
+        <w:rPr>
+          <w:i/>
+          <w:iCs/>
+        </w:rPr>
+        <w:t>exports</w:t>
+      </w:r>
+      <w:r>
+        <w:t>.createCar = async (</w:t>
+      </w:r>
+      <w:r>
+        <w:rPr>
+          <w:i/>
+          <w:iCs/>
+        </w:rPr>
+        <w:t>req</w:t>
+      </w:r>
+      <w:r>
+        <w:t xml:space="preserve">, </w:t>
+      </w:r>
+      <w:r>
+        <w:rPr>
+          <w:i/>
+          <w:iCs/>
+        </w:rPr>
+        <w:t>res</w:t>
+      </w:r>
+      <w:r>
+        <w:t xml:space="preserve">) </w:t>
+      </w:r>
+      <w:r>
+        <w:rPr>
+          <w:i/>
+          <w:iCs/>
+        </w:rPr>
+        <w:t>=&gt;</w:t>
+      </w:r>
+      <w:r>
+        <w:t xml:space="preserve"> {</w:t>
+      </w:r>
+    </w:p>
+    <w:p>
+      <w:r>
+        <w:t>    try {</w:t>
+      </w:r>
+    </w:p>
+    <w:p>
+      <w:r>
+        <w:t xml:space="preserve">        </w:t>
+      </w:r>
+      <w:r>
+        <w:rPr>
+          <w:i/>
+          <w:iCs/>
+        </w:rPr>
+        <w:t>const</w:t>
+      </w:r>
+      <w:r>
+        <w:t xml:space="preserve"> car = await Car.create(</w:t>
+      </w:r>
+      <w:r>
+        <w:rPr>
+          <w:i/>
+          <w:iCs/>
+        </w:rPr>
+        <w:t>req</w:t>
+      </w:r>
+      <w:r>
+        <w:t>.body);</w:t>
+      </w:r>
+    </w:p>
+    <w:p>
+      <w:r>
+        <w:t xml:space="preserve">        </w:t>
+      </w:r>
+      <w:r>
+        <w:rPr>
+          <w:i/>
+          <w:iCs/>
+        </w:rPr>
+        <w:t>res</w:t>
+      </w:r>
+      <w:r>
+        <w:t>.status(201).json(car);</w:t>
+      </w:r>
+    </w:p>
+    <w:p>
+      <w:r>
+        <w:t>    } catch (error) {</w:t>
+      </w:r>
+    </w:p>
+    <w:p>
+      <w:r>
+        <w:t xml:space="preserve">        </w:t>
+      </w:r>
+      <w:r>
+        <w:rPr>
+          <w:i/>
+          <w:iCs/>
+        </w:rPr>
+        <w:t>res</w:t>
+      </w:r>
+      <w:r>
+        <w:t>.status(500).json({ message: error.message });</w:t>
+      </w:r>
+    </w:p>
+    <w:p>
+      <w:r>
+        <w:t>    }</w:t>
+      </w:r>
+    </w:p>
+    <w:p>
+      <w:r>
+        <w:t>};</w:t>
+      </w:r>
+    </w:p>
+    <w:p/>
+    <w:p>
+      <w:r>
+        <w:t>// Cập nhật xe</w:t>
+      </w:r>
+    </w:p>
+    <w:p>
+      <w:r>
+        <w:rPr>
+          <w:i/>
+          <w:iCs/>
+        </w:rPr>
+        <w:t>exports</w:t>
+      </w:r>
+      <w:r>
+        <w:t>.updateCar = async (</w:t>
+      </w:r>
+      <w:r>
+        <w:rPr>
+          <w:i/>
+          <w:iCs/>
+        </w:rPr>
+        <w:t>req</w:t>
+      </w:r>
+      <w:r>
+        <w:t xml:space="preserve">, </w:t>
+      </w:r>
+      <w:r>
+        <w:rPr>
+          <w:i/>
+          <w:iCs/>
+        </w:rPr>
+        <w:t>res</w:t>
+      </w:r>
+      <w:r>
+        <w:t xml:space="preserve">) </w:t>
+      </w:r>
+      <w:r>
+        <w:rPr>
+          <w:i/>
+          <w:iCs/>
+        </w:rPr>
+        <w:t>=&gt;</w:t>
+      </w:r>
+      <w:r>
+        <w:t xml:space="preserve"> {</w:t>
+      </w:r>
+    </w:p>
+    <w:p>
+      <w:r>
+        <w:t>    try {</w:t>
+      </w:r>
+    </w:p>
+    <w:p>
+      <w:r>
+        <w:t xml:space="preserve">        </w:t>
+      </w:r>
+      <w:r>
+        <w:rPr>
+          <w:i/>
+          <w:iCs/>
+        </w:rPr>
+        <w:t>const</w:t>
+      </w:r>
+      <w:r>
+        <w:t xml:space="preserve"> car = await Car.findByPk(</w:t>
+      </w:r>
+      <w:r>
+        <w:rPr>
+          <w:i/>
+          <w:iCs/>
+        </w:rPr>
+        <w:t>req</w:t>
+      </w:r>
+      <w:r>
+        <w:t>.params.id);</w:t>
+      </w:r>
+    </w:p>
+    <w:p>
+      <w:r>
+        <w:t xml:space="preserve">        if (!car) return </w:t>
+      </w:r>
+      <w:r>
+        <w:rPr>
+          <w:i/>
+          <w:iCs/>
+        </w:rPr>
+        <w:t>res</w:t>
+      </w:r>
+      <w:r>
+        <w:t>.status(404).json({ message: 'Car not found' });</w:t>
+      </w:r>
+    </w:p>
+    <w:p>
+      <w:r>
+        <w:t xml:space="preserve">        </w:t>
+      </w:r>
+    </w:p>
+    <w:p>
+      <w:r>
+        <w:t>        await car.update(</w:t>
+      </w:r>
+      <w:r>
+        <w:rPr>
+          <w:i/>
+          <w:iCs/>
+        </w:rPr>
+        <w:t>req</w:t>
+      </w:r>
+      <w:r>
+        <w:t>.body);</w:t>
+      </w:r>
+    </w:p>
+    <w:p>
+      <w:r>
+        <w:t xml:space="preserve">        </w:t>
+      </w:r>
+      <w:r>
+        <w:rPr>
+          <w:i/>
+          <w:iCs/>
+        </w:rPr>
+        <w:t>res</w:t>
+      </w:r>
+      <w:r>
+        <w:t>.json(car);</w:t>
+      </w:r>
+    </w:p>
+    <w:p>
+      <w:r>
+        <w:t>    } catch (error) {</w:t>
+      </w:r>
+    </w:p>
+    <w:p>
+      <w:r>
+        <w:t xml:space="preserve">        </w:t>
+      </w:r>
+      <w:r>
+        <w:rPr>
+          <w:i/>
+          <w:iCs/>
+        </w:rPr>
+        <w:t>res</w:t>
+      </w:r>
+      <w:r>
+        <w:t>.status(500).json({ message: error.message });</w:t>
+      </w:r>
+    </w:p>
+    <w:p>
+      <w:r>
+        <w:t>    }</w:t>
+      </w:r>
+    </w:p>
+    <w:p>
+      <w:r>
+        <w:t>};</w:t>
+      </w:r>
+    </w:p>
+    <w:p/>
+    <w:p>
+      <w:r>
+        <w:t>// Xóa xe</w:t>
+      </w:r>
+    </w:p>
+    <w:p>
+      <w:r>
+        <w:rPr>
+          <w:i/>
+          <w:iCs/>
+        </w:rPr>
+        <w:t>exports</w:t>
+      </w:r>
+      <w:r>
+        <w:t>.deleteCar = async (</w:t>
+      </w:r>
+      <w:r>
+        <w:rPr>
+          <w:i/>
+          <w:iCs/>
+        </w:rPr>
+        <w:t>req</w:t>
+      </w:r>
+      <w:r>
+        <w:t xml:space="preserve">, </w:t>
+      </w:r>
+      <w:r>
+        <w:rPr>
+          <w:i/>
+          <w:iCs/>
+        </w:rPr>
+        <w:t>res</w:t>
+      </w:r>
+      <w:r>
+        <w:t xml:space="preserve">) </w:t>
+      </w:r>
+      <w:r>
+        <w:rPr>
+          <w:i/>
+          <w:iCs/>
+        </w:rPr>
+        <w:t>=&gt;</w:t>
+      </w:r>
+      <w:r>
+        <w:t xml:space="preserve"> {</w:t>
+      </w:r>
+    </w:p>
+    <w:p>
+      <w:r>
+        <w:t>    try {</w:t>
+      </w:r>
+    </w:p>
+    <w:p>
+      <w:r>
+        <w:t xml:space="preserve">        </w:t>
+      </w:r>
+      <w:r>
+        <w:rPr>
+          <w:i/>
+          <w:iCs/>
+        </w:rPr>
+        <w:t>const</w:t>
+      </w:r>
+      <w:r>
+        <w:t xml:space="preserve"> car = await Car.findByPk(</w:t>
+      </w:r>
+      <w:r>
+        <w:rPr>
+          <w:i/>
+          <w:iCs/>
+        </w:rPr>
+        <w:t>req</w:t>
+      </w:r>
+      <w:r>
+        <w:t>.params.id);</w:t>
+      </w:r>
+    </w:p>
+    <w:p>
+      <w:r>
+        <w:t xml:space="preserve">        if (!car) return </w:t>
+      </w:r>
+      <w:r>
+        <w:rPr>
+          <w:i/>
+          <w:iCs/>
+        </w:rPr>
+        <w:t>res</w:t>
+      </w:r>
+      <w:r>
+        <w:t>.status(404).json({ message: 'Car not found' });</w:t>
+      </w:r>
+    </w:p>
+    <w:p>
+      <w:r>
+        <w:t xml:space="preserve">        </w:t>
+      </w:r>
+    </w:p>
+    <w:p>
+      <w:r>
+        <w:t>        await car.destroy();</w:t>
+      </w:r>
+    </w:p>
+    <w:p>
+      <w:r>
+        <w:t xml:space="preserve">        </w:t>
+      </w:r>
+      <w:r>
+        <w:rPr>
+          <w:i/>
+          <w:iCs/>
+        </w:rPr>
+        <w:t>res</w:t>
+      </w:r>
+      <w:r>
+        <w:t>.json({ message: 'Car deleted successfully' });</w:t>
+      </w:r>
+    </w:p>
+    <w:p>
+      <w:r>
+        <w:t>    } catch (error) {</w:t>
+      </w:r>
+    </w:p>
+    <w:p>
+      <w:r>
+        <w:t xml:space="preserve">        </w:t>
+      </w:r>
+      <w:r>
+        <w:rPr>
+          <w:i/>
+          <w:iCs/>
+        </w:rPr>
+        <w:t>res</w:t>
+      </w:r>
+      <w:r>
+        <w:t>.status(500).json({ message: error.message });</w:t>
+      </w:r>
+    </w:p>
+    <w:p>
+      <w:r>
+        <w:t>    }</w:t>
+      </w:r>
+    </w:p>
+    <w:p>
+      <w:r>
+        <w:t>};</w:t>
+      </w:r>
+    </w:p>
+    <w:p/>
+    <w:p>
+      <w:pPr>
+        <w:rPr>
+          <w:b/>
+          <w:bCs/>
+          <w:color w:val="EE0000"/>
+        </w:rPr>
+      </w:pPr>
+      <w:r>
+        <w:rPr>
+          <w:b/>
+          <w:bCs/>
+          <w:color w:val="EE0000"/>
+        </w:rPr>
+        <w:t>services/car-service/</w:t>
+      </w:r>
+      <w:r>
+        <w:t xml:space="preserve"> </w:t>
+      </w:r>
+      <w:r>
+        <w:rPr>
+          <w:b/>
+          <w:bCs/>
+          <w:color w:val="EE0000"/>
+        </w:rPr>
+        <w:t>routes</w:t>
+      </w:r>
+      <w:r>
+        <w:rPr>
+          <w:b/>
+          <w:bCs/>
+          <w:color w:val="EE0000"/>
+        </w:rPr>
+        <w:t>:</w:t>
+      </w:r>
+    </w:p>
+    <w:p>
+      <w:pPr>
+        <w:rPr>
+          <w:b/>
+          <w:bCs/>
+          <w:color w:val="EE0000"/>
+        </w:rPr>
+      </w:pPr>
+      <w:r>
+        <w:rPr>
+          <w:b/>
+          <w:bCs/>
+          <w:color w:val="EE0000"/>
+        </w:rPr>
+        <w:t>carRoutes</w:t>
+      </w:r>
+      <w:r>
+        <w:rPr>
+          <w:b/>
+          <w:bCs/>
+          <w:color w:val="EE0000"/>
+        </w:rPr>
+        <w:t>.js:</w:t>
+      </w:r>
+    </w:p>
+    <w:p>
+      <w:r>
+        <w:rPr>
+          <w:i/>
+          <w:iCs/>
+        </w:rPr>
+        <w:t>const</w:t>
+      </w:r>
+      <w:r>
+        <w:t xml:space="preserve"> express = require('express');</w:t>
+      </w:r>
+    </w:p>
+    <w:p>
+      <w:r>
+        <w:rPr>
+          <w:i/>
+          <w:iCs/>
+        </w:rPr>
+        <w:t>const</w:t>
+      </w:r>
+      <w:r>
+        <w:t xml:space="preserve"> router = express.Router();</w:t>
+      </w:r>
+    </w:p>
+    <w:p>
+      <w:r>
+        <w:rPr>
+          <w:i/>
+          <w:iCs/>
+        </w:rPr>
+        <w:t>const</w:t>
+      </w:r>
+      <w:r>
+        <w:t xml:space="preserve"> carController = require('../controllers/carController');</w:t>
+      </w:r>
+    </w:p>
+    <w:p/>
+    <w:p>
+      <w:r>
+        <w:t>router.get('/', carController.getAllCars);</w:t>
+      </w:r>
+    </w:p>
+    <w:p>
+      <w:r>
+        <w:t>router.get('/:id', carController.getCarById);</w:t>
+      </w:r>
+    </w:p>
+    <w:p>
+      <w:r>
+        <w:t>router.post('/', carController.createCar);</w:t>
+      </w:r>
+    </w:p>
+    <w:p>
+      <w:r>
+        <w:t>router.put('/:id', carController.updateCar);</w:t>
+      </w:r>
+    </w:p>
+    <w:p>
+      <w:r>
+        <w:t>router.delete('/:id', carController.deleteCar);</w:t>
+      </w:r>
+    </w:p>
+    <w:p/>
+    <w:p>
+      <w:r>
+        <w:t>module.exports = router;</w:t>
+      </w:r>
+    </w:p>
+    <w:p/>
+    <w:p>
+      <w:r>
+        <w:rPr>
+          <w:b/>
+          <w:bCs/>
+          <w:color w:val="EE0000"/>
+        </w:rPr>
+        <w:t>services/car-service/</w:t>
+      </w:r>
+      <w:r>
+        <w:t xml:space="preserve"> </w:t>
+      </w:r>
+      <w:r>
+        <w:rPr>
+          <w:b/>
+          <w:bCs/>
+          <w:color w:val="EE0000"/>
+        </w:rPr>
+        <w:t>index.js:</w:t>
+      </w:r>
+      <w:r>
+        <w:rPr>
+          <w:b/>
+          <w:bCs/>
+          <w:color w:val="EE0000"/>
+        </w:rPr>
+        <w:br/>
+      </w:r>
+      <w:r>
+        <w:rPr>
+          <w:i/>
+          <w:iCs/>
+        </w:rPr>
+        <w:t>const</w:t>
+      </w:r>
+      <w:r>
+        <w:t xml:space="preserve"> express = require('express');</w:t>
+      </w:r>
+    </w:p>
+    <w:p>
+      <w:r>
+        <w:rPr>
+          <w:i/>
+          <w:iCs/>
+        </w:rPr>
+        <w:t>const</w:t>
+      </w:r>
+      <w:r>
+        <w:t xml:space="preserve"> cors = require('cors');</w:t>
+      </w:r>
+    </w:p>
+    <w:p>
+      <w:r>
+        <w:rPr>
+          <w:i/>
+          <w:iCs/>
+        </w:rPr>
+        <w:t>const</w:t>
+      </w:r>
+      <w:r>
+        <w:t xml:space="preserve"> sequelize = require('./config/database');</w:t>
+      </w:r>
+    </w:p>
+    <w:p>
+      <w:r>
+        <w:rPr>
+          <w:i/>
+          <w:iCs/>
+        </w:rPr>
+        <w:t>const</w:t>
+      </w:r>
+      <w:r>
+        <w:t xml:space="preserve"> carRoutes = require('./routes/carRoutes');</w:t>
+      </w:r>
+    </w:p>
+    <w:p/>
+    <w:p>
+      <w:r>
+        <w:rPr>
+          <w:i/>
+          <w:iCs/>
+        </w:rPr>
+        <w:t>const</w:t>
+      </w:r>
+      <w:r>
+        <w:t xml:space="preserve"> app = express();</w:t>
+      </w:r>
+    </w:p>
+    <w:p>
+      <w:r>
+        <w:rPr>
+          <w:i/>
+          <w:iCs/>
+        </w:rPr>
+        <w:t>const</w:t>
+      </w:r>
+      <w:r>
+        <w:t xml:space="preserve"> PORT = process.env.PORT || 4002;</w:t>
+      </w:r>
+    </w:p>
+    <w:p/>
+    <w:p>
+      <w:r>
+        <w:t>app.use(cors());</w:t>
+      </w:r>
+    </w:p>
+    <w:p>
+      <w:r>
+        <w:t>app.use(express.json());</w:t>
+      </w:r>
+    </w:p>
+    <w:p/>
+    <w:p>
+      <w:r>
+        <w:t>// Routes</w:t>
+      </w:r>
+    </w:p>
+    <w:p>
+      <w:r>
+        <w:t>app.use('/cars', carRoutes);</w:t>
+      </w:r>
+    </w:p>
+    <w:p/>
+    <w:p>
+      <w:r>
+        <w:t>// Kết nối DB và chạy server</w:t>
+      </w:r>
+    </w:p>
+    <w:p>
+      <w:r>
+        <w:t xml:space="preserve">sequelize.sync().then(() </w:t>
+      </w:r>
+      <w:r>
+        <w:rPr>
+          <w:i/>
+          <w:iCs/>
+        </w:rPr>
+        <w:t>=&gt;</w:t>
+      </w:r>
+      <w:r>
+        <w:t xml:space="preserve"> {</w:t>
+      </w:r>
+    </w:p>
+    <w:p>
+      <w:r>
+        <w:t>    console.log('Database connected &amp; Models synced');</w:t>
+      </w:r>
+    </w:p>
+    <w:p>
+      <w:r>
+        <w:t xml:space="preserve">    app.listen(PORT, () </w:t>
+      </w:r>
+      <w:r>
+        <w:rPr>
+          <w:i/>
+          <w:iCs/>
+        </w:rPr>
+        <w:t>=&gt;</w:t>
+      </w:r>
+      <w:r>
+        <w:t xml:space="preserve"> {</w:t>
+      </w:r>
+    </w:p>
+    <w:p>
+      <w:r>
+        <w:t>        console.log(`Car Service running on port ${PORT}`);</w:t>
+      </w:r>
+    </w:p>
+    <w:p>
+      <w:r>
+        <w:t>    });</w:t>
+      </w:r>
+    </w:p>
+    <w:p>
+      <w:r>
+        <w:t>}).catch(</w:t>
+      </w:r>
+      <w:r>
+        <w:rPr>
+          <w:i/>
+          <w:iCs/>
+        </w:rPr>
+        <w:t>err</w:t>
+      </w:r>
+      <w:r>
+        <w:t xml:space="preserve"> </w:t>
+      </w:r>
+      <w:r>
+        <w:rPr>
+          <w:i/>
+          <w:iCs/>
+        </w:rPr>
+        <w:t>=&gt;</w:t>
+      </w:r>
+      <w:r>
+        <w:t xml:space="preserve"> {</w:t>
+      </w:r>
+    </w:p>
+    <w:p>
+      <w:r>
+        <w:t xml:space="preserve">    console.error('Database connection failed:', </w:t>
+      </w:r>
+      <w:r>
+        <w:rPr>
+          <w:i/>
+          <w:iCs/>
+        </w:rPr>
+        <w:t>err</w:t>
+      </w:r>
+      <w:r>
+        <w:t>);</w:t>
+      </w:r>
+    </w:p>
+    <w:p>
+      <w:r>
+        <w:t>});</w:t>
+      </w:r>
+    </w:p>
+    <w:p/>
+    <w:p>
+      <w:pPr>
+        <w:rPr>
+          <w:b/>
+          <w:bCs/>
+          <w:color w:val="EE0000"/>
+        </w:rPr>
+      </w:pPr>
+      <w:r>
+        <w:rPr>
+          <w:b/>
+          <w:bCs/>
+          <w:color w:val="EE0000"/>
+        </w:rPr>
+        <w:t>services/car-service/</w:t>
+      </w:r>
+      <w:r>
+        <w:t xml:space="preserve"> </w:t>
+      </w:r>
+      <w:r>
+        <w:rPr>
+          <w:b/>
+          <w:bCs/>
+          <w:color w:val="EE0000"/>
+        </w:rPr>
+        <w:t>Dockerfile</w:t>
+      </w:r>
+      <w:r>
+        <w:rPr>
+          <w:b/>
+          <w:bCs/>
+          <w:color w:val="EE0000"/>
+        </w:rPr>
+        <w:t>:</w:t>
+      </w:r>
+    </w:p>
+    <w:p>
+      <w:r>
+        <w:t>FROM node:18-alpine</w:t>
+      </w:r>
+    </w:p>
+    <w:p>
+      <w:r>
+        <w:t>WORKDIR /app</w:t>
+      </w:r>
+    </w:p>
+    <w:p>
+      <w:r>
+        <w:t>COPY package*.json ./</w:t>
+      </w:r>
+    </w:p>
+    <w:p>
+      <w:r>
+        <w:t>RUN npm install</w:t>
+      </w:r>
+    </w:p>
+    <w:p>
+      <w:r>
+        <w:t>COPY . .</w:t>
+      </w:r>
+    </w:p>
+    <w:p>
+      <w:r>
+        <w:t>EXPOSE 4002</w:t>
+      </w:r>
+    </w:p>
+    <w:p>
+      <w:r>
+        <w:t>CMD ["npm", "start"]</w:t>
+      </w:r>
+    </w:p>
+    <w:p/>
+    <w:p>
+      <w:pPr>
+        <w:rPr>
+          <w:b/>
+          <w:bCs/>
+          <w:color w:val="EE0000"/>
+        </w:rPr>
+      </w:pPr>
+      <w:r>
+        <w:rPr>
+          <w:b/>
+          <w:bCs/>
+          <w:color w:val="EE0000"/>
+        </w:rPr>
+        <w:t>api-gateway</w:t>
+      </w:r>
+      <w:r>
+        <w:rPr>
+          <w:b/>
+          <w:bCs/>
+          <w:color w:val="EE0000"/>
+        </w:rPr>
+        <w:t>/</w:t>
+      </w:r>
+      <w:r>
+        <w:rPr>
+          <w:b/>
+          <w:bCs/>
+          <w:color w:val="EE0000"/>
+        </w:rPr>
+        <w:t>package.json</w:t>
+      </w:r>
+      <w:r>
+        <w:rPr>
+          <w:b/>
+          <w:bCs/>
+          <w:color w:val="EE0000"/>
+        </w:rPr>
+        <w:t>:</w:t>
+      </w:r>
+    </w:p>
+    <w:p>
+      <w:r>
+        <w:t>{</w:t>
+      </w:r>
+    </w:p>
+    <w:p>
+      <w:r>
+        <w:t xml:space="preserve">  </w:t>
+      </w:r>
+      <w:r>
+        <w:rPr>
+          <w:i/>
+          <w:iCs/>
+        </w:rPr>
+        <w:t>"name"</w:t>
+      </w:r>
+      <w:r>
+        <w:t>: "api-gateway",</w:t>
+      </w:r>
+    </w:p>
+    <w:p>
+      <w:r>
+        <w:t xml:space="preserve">  </w:t>
+      </w:r>
+      <w:r>
+        <w:rPr>
+          <w:i/>
+          <w:iCs/>
+        </w:rPr>
+        <w:t>"version"</w:t>
+      </w:r>
+      <w:r>
+        <w:t>: "1.0.0",</w:t>
+      </w:r>
+    </w:p>
+    <w:p>
+      <w:r>
+        <w:t xml:space="preserve">  </w:t>
+      </w:r>
+      <w:r>
+        <w:rPr>
+          <w:i/>
+          <w:iCs/>
+        </w:rPr>
+        <w:t>"main"</w:t>
+      </w:r>
+      <w:r>
+        <w:t>: "index.js",</w:t>
+      </w:r>
+    </w:p>
+    <w:p>
+      <w:r>
+        <w:t xml:space="preserve">  </w:t>
+      </w:r>
+      <w:r>
+        <w:rPr>
+          <w:i/>
+          <w:iCs/>
+        </w:rPr>
+        <w:t>"scripts"</w:t>
+      </w:r>
+      <w:r>
+        <w:t>: {</w:t>
+      </w:r>
+    </w:p>
+    <w:p>
+      <w:r>
+        <w:t xml:space="preserve">    </w:t>
+      </w:r>
+      <w:r>
+        <w:rPr>
+          <w:i/>
+          <w:iCs/>
+        </w:rPr>
+        <w:t>"start"</w:t>
+      </w:r>
+      <w:r>
+        <w:t>: "node index.js"</w:t>
+      </w:r>
+    </w:p>
+    <w:p>
+      <w:r>
+        <w:t>  },</w:t>
+      </w:r>
+    </w:p>
+    <w:p>
+      <w:r>
+        <w:t xml:space="preserve">  </w:t>
+      </w:r>
+      <w:r>
+        <w:rPr>
+          <w:i/>
+          <w:iCs/>
+        </w:rPr>
+        <w:t>"dependencies"</w:t>
+      </w:r>
+      <w:r>
+        <w:t>: {</w:t>
+      </w:r>
+    </w:p>
+    <w:p>
+      <w:r>
+        <w:t xml:space="preserve">    </w:t>
+      </w:r>
+      <w:r>
+        <w:rPr>
+          <w:i/>
+          <w:iCs/>
+        </w:rPr>
+        <w:t>"express"</w:t>
+      </w:r>
+      <w:r>
+        <w:t>: "^4.18.2",</w:t>
+      </w:r>
+    </w:p>
+    <w:p>
+      <w:r>
+        <w:t xml:space="preserve">    </w:t>
+      </w:r>
+      <w:r>
+        <w:rPr>
+          <w:i/>
+          <w:iCs/>
+        </w:rPr>
+        <w:t>"express-http-proxy"</w:t>
+      </w:r>
+      <w:r>
+        <w:t>: "^1.6.3",</w:t>
+      </w:r>
+    </w:p>
+    <w:p>
+      <w:r>
+        <w:t xml:space="preserve">    </w:t>
+      </w:r>
+      <w:r>
+        <w:rPr>
+          <w:i/>
+          <w:iCs/>
+        </w:rPr>
+        <w:t>"cors"</w:t>
+      </w:r>
+      <w:r>
+        <w:t>: "^2.8.5"</w:t>
+      </w:r>
+    </w:p>
+    <w:p>
+      <w:r>
+        <w:t>  }</w:t>
+      </w:r>
+    </w:p>
+    <w:p>
+      <w:r>
+        <w:t>}</w:t>
+      </w:r>
+    </w:p>
+    <w:p/>
+    <w:p>
+      <w:pPr>
+        <w:rPr>
+          <w:b/>
+          <w:bCs/>
+          <w:color w:val="EE0000"/>
+        </w:rPr>
+      </w:pPr>
+      <w:r>
+        <w:rPr>
+          <w:b/>
+          <w:bCs/>
+          <w:color w:val="EE0000"/>
+        </w:rPr>
+        <w:t>api-gateway</w:t>
+      </w:r>
+      <w:r>
+        <w:rPr>
+          <w:b/>
+          <w:bCs/>
+          <w:color w:val="EE0000"/>
+        </w:rPr>
+        <w:t>/</w:t>
+      </w:r>
+      <w:r>
+        <w:rPr>
+          <w:b/>
+          <w:bCs/>
+          <w:color w:val="EE0000"/>
+        </w:rPr>
+        <w:t>index.js</w:t>
+      </w:r>
+      <w:r>
+        <w:rPr>
+          <w:b/>
+          <w:bCs/>
+          <w:color w:val="EE0000"/>
+        </w:rPr>
+        <w:t>:</w:t>
+      </w:r>
+    </w:p>
+    <w:p>
+      <w:pPr>
+        <w:rPr>
+          <w:i/>
+          <w:iCs/>
+        </w:rPr>
+      </w:pPr>
+      <w:r>
+        <w:rPr>
+          <w:i/>
+          <w:iCs/>
+        </w:rPr>
+        <w:t>const express = require('express');</w:t>
+      </w:r>
+    </w:p>
+    <w:p>
+      <w:pPr>
+        <w:rPr>
+          <w:i/>
+          <w:iCs/>
+        </w:rPr>
+      </w:pPr>
+      <w:r>
+        <w:rPr>
+          <w:i/>
+          <w:iCs/>
+        </w:rPr>
+        <w:t>const proxy = require('express-http-proxy');</w:t>
+      </w:r>
+    </w:p>
+    <w:p>
+      <w:pPr>
+        <w:rPr>
+          <w:i/>
+          <w:iCs/>
+        </w:rPr>
+      </w:pPr>
+      <w:r>
+        <w:rPr>
+          <w:i/>
+          <w:iCs/>
+        </w:rPr>
+        <w:t>const cors = require('cors');</w:t>
+      </w:r>
+    </w:p>
+    <w:p>
+      <w:pPr>
+        <w:rPr>
+          <w:i/>
+          <w:iCs/>
+        </w:rPr>
+      </w:pPr>
+    </w:p>
+    <w:p>
+      <w:pPr>
+        <w:rPr>
+          <w:i/>
+          <w:iCs/>
+        </w:rPr>
+      </w:pPr>
+      <w:r>
+        <w:rPr>
+          <w:i/>
+          <w:iCs/>
+        </w:rPr>
+        <w:t>const app = express();</w:t>
+      </w:r>
+    </w:p>
+    <w:p>
+      <w:pPr>
+        <w:rPr>
+          <w:i/>
+          <w:iCs/>
+        </w:rPr>
+      </w:pPr>
+      <w:r>
+        <w:rPr>
+          <w:i/>
+          <w:iCs/>
+        </w:rPr>
+        <w:t>const PORT = 8000;</w:t>
+      </w:r>
+    </w:p>
+    <w:p>
+      <w:pPr>
+        <w:rPr>
+          <w:i/>
+          <w:iCs/>
+        </w:rPr>
+      </w:pPr>
+    </w:p>
+    <w:p>
+      <w:pPr>
+        <w:rPr>
+          <w:i/>
+          <w:iCs/>
+        </w:rPr>
+      </w:pPr>
+      <w:r>
+        <w:rPr>
+          <w:i/>
+          <w:iCs/>
+        </w:rPr>
+        <w:t>app.use(cors());</w:t>
+      </w:r>
+    </w:p>
+    <w:p>
+      <w:pPr>
+        <w:rPr>
+          <w:i/>
+          <w:iCs/>
+        </w:rPr>
+      </w:pPr>
+      <w:r>
+        <w:rPr>
+          <w:i/>
+          <w:iCs/>
+        </w:rPr>
+        <w:t>app.use(express.json());</w:t>
+      </w:r>
+    </w:p>
+    <w:p>
+      <w:pPr>
+        <w:rPr>
+          <w:i/>
+          <w:iCs/>
+        </w:rPr>
+      </w:pPr>
+    </w:p>
+    <w:p>
+      <w:pPr>
+        <w:rPr>
+          <w:i/>
+          <w:iCs/>
+        </w:rPr>
+      </w:pPr>
+      <w:r>
+        <w:rPr>
+          <w:i/>
+          <w:iCs/>
+        </w:rPr>
+        <w:t>app.use('/api/cars', proxy('http://car_service_app:4002', {</w:t>
+      </w:r>
+    </w:p>
+    <w:p>
+      <w:pPr>
+        <w:rPr>
+          <w:i/>
+          <w:iCs/>
+        </w:rPr>
+      </w:pPr>
+      <w:r>
+        <w:rPr>
+          <w:i/>
+          <w:iCs/>
+        </w:rPr>
+        <w:t>    proxyReqPathResolver: (req) =&gt; {</w:t>
+      </w:r>
+    </w:p>
+    <w:p>
+      <w:pPr>
+        <w:rPr>
+          <w:i/>
+          <w:iCs/>
+        </w:rPr>
+      </w:pPr>
+      <w:r>
+        <w:rPr>
+          <w:i/>
+          <w:iCs/>
+        </w:rPr>
+        <w:t>        return '/cars' + req.url;</w:t>
+      </w:r>
+    </w:p>
+    <w:p>
+      <w:pPr>
+        <w:rPr>
+          <w:i/>
+          <w:iCs/>
+        </w:rPr>
+      </w:pPr>
+      <w:r>
+        <w:rPr>
+          <w:i/>
+          <w:iCs/>
+        </w:rPr>
+        <w:t>    }</w:t>
+      </w:r>
+    </w:p>
+    <w:p>
+      <w:pPr>
+        <w:rPr>
+          <w:i/>
+          <w:iCs/>
+        </w:rPr>
+      </w:pPr>
+      <w:r>
+        <w:rPr>
+          <w:i/>
+          <w:iCs/>
+        </w:rPr>
+        <w:t>}));</w:t>
+      </w:r>
+    </w:p>
+    <w:p>
+      <w:pPr>
+        <w:rPr>
+          <w:i/>
+          <w:iCs/>
+        </w:rPr>
+      </w:pPr>
+    </w:p>
+    <w:p>
+      <w:pPr>
+        <w:rPr>
+          <w:i/>
+          <w:iCs/>
+        </w:rPr>
+      </w:pPr>
+      <w:r>
+        <w:rPr>
+          <w:i/>
+          <w:iCs/>
+        </w:rPr>
+        <w:t>app.listen(PORT, () =&gt; {</w:t>
+      </w:r>
+    </w:p>
+    <w:p>
+      <w:pPr>
+        <w:rPr>
+          <w:i/>
+          <w:iCs/>
+        </w:rPr>
+      </w:pPr>
+      <w:r>
+        <w:rPr>
+          <w:i/>
+          <w:iCs/>
+        </w:rPr>
+        <w:t>    console.log(`API Gateway running on port ${PORT}`);</w:t>
+      </w:r>
+    </w:p>
+    <w:p>
+      <w:pPr>
+        <w:rPr>
+          <w:i/>
+          <w:iCs/>
+        </w:rPr>
+      </w:pPr>
+      <w:r>
+        <w:rPr>
+          <w:i/>
+          <w:iCs/>
+        </w:rPr>
+        <w:t>});</w:t>
+      </w:r>
+    </w:p>
+    <w:p/>
+    <w:p>
+      <w:pPr>
+        <w:rPr>
+          <w:b/>
+          <w:bCs/>
+          <w:color w:val="EE0000"/>
+        </w:rPr>
+      </w:pPr>
+      <w:r>
+        <w:rPr>
+          <w:b/>
+          <w:bCs/>
+          <w:color w:val="EE0000"/>
+        </w:rPr>
+        <w:t>api-gateway</w:t>
+      </w:r>
+      <w:r>
+        <w:rPr>
+          <w:b/>
+          <w:bCs/>
+          <w:color w:val="EE0000"/>
+        </w:rPr>
+        <w:t>/</w:t>
+      </w:r>
+      <w:r>
+        <w:rPr>
+          <w:b/>
+          <w:bCs/>
+          <w:color w:val="EE0000"/>
+        </w:rPr>
+        <w:t>Dockerfile</w:t>
+      </w:r>
+      <w:r>
+        <w:rPr>
+          <w:b/>
+          <w:bCs/>
+          <w:color w:val="EE0000"/>
+        </w:rPr>
+        <w:t>:</w:t>
+      </w:r>
+    </w:p>
+    <w:p>
+      <w:r>
+        <w:t>FROM node:18-alpine</w:t>
+      </w:r>
+    </w:p>
+    <w:p>
+      <w:r>
+        <w:t>WORKDIR /app</w:t>
+      </w:r>
+    </w:p>
+    <w:p>
+      <w:r>
+        <w:t>COPY package*.json ./</w:t>
+      </w:r>
+    </w:p>
+    <w:p>
+      <w:r>
+        <w:t>RUN npm install</w:t>
+      </w:r>
+    </w:p>
+    <w:p>
+      <w:r>
+        <w:t>COPY . .</w:t>
+      </w:r>
+    </w:p>
+    <w:p>
+      <w:r>
+        <w:t>EXPOSE 8000</w:t>
+      </w:r>
+    </w:p>
+    <w:p>
+      <w:r>
+        <w:t>CMD ["npm", "start"]</w:t>
+      </w:r>
+    </w:p>
+    <w:p/>
+    <w:p/>
+    <w:p>
+      <w:pPr>
+        <w:rPr>
+          <w:b/>
+          <w:bCs/>
+          <w:color w:val="EE0000"/>
+        </w:rPr>
+      </w:pPr>
+    </w:p>
+    <w:p/>
+    <w:p/>
+    <w:p/>
+    <w:p/>
+    <w:p/>
+    <w:p/>
+    <w:p/>
+    <w:p/>
+    <w:p/>
     <w:sectPr>
       <w:pgSz w:w="12240" w:h="15840"/>
       <w:pgMar w:top="1440" w:right="1440" w:bottom="1440" w:left="1440" w:header="720" w:footer="720" w:gutter="0"/>
@@ -696,6 +3407,7 @@
   <w:style w:type="paragraph" w:default="1" w:styleId="Normal">
     <w:name w:val="Normal"/>
     <w:qFormat/>
+    <w:rsid w:val="006D5FC6"/>
   </w:style>
   <w:style w:type="paragraph" w:styleId="Heading1">
     <w:name w:val="heading 1"/>
@@ -899,7 +3611,6 @@
   <w:style w:type="character" w:default="1" w:styleId="DefaultParagraphFont">
     <w:name w:val="Default Paragraph Font"/>
     <w:uiPriority w:val="1"/>
-    <w:semiHidden/>
     <w:unhideWhenUsed/>
   </w:style>
   <w:style w:type="table" w:default="1" w:styleId="TableNormal">

</xml_diff>

<commit_message>
Build 1 phần của  Home và Browse Cars
</commit_message>
<xml_diff>
--- a/car-shop-project.docx
+++ b/car-shop-project.docx
@@ -48,6 +48,17 @@
     </w:p>
     <w:p>
       <w:r>
+        <w:t>│</w:t>
+      </w:r>
+    </w:p>
+    <w:p>
+      <w:pPr>
+        <w:rPr>
+          <w:b/>
+          <w:bCs/>
+        </w:rPr>
+      </w:pPr>
+      <w:r>
         <w:rPr>
           <w:rFonts w:ascii="MS Gothic" w:eastAsia="MS Gothic" w:hAnsi="MS Gothic" w:cs="MS Gothic" w:hint="eastAsia"/>
         </w:rPr>
@@ -67,6 +78,387 @@
           <w:b/>
           <w:bCs/>
         </w:rPr>
+        <w:t>frontend/</w:t>
+      </w:r>
+    </w:p>
+    <w:p>
+      <w:pPr>
+        <w:rPr>
+          <w:b/>
+          <w:bCs/>
+        </w:rPr>
+      </w:pPr>
+      <w:r>
+        <w:t xml:space="preserve">│   </w:t>
+      </w:r>
+      <w:r>
+        <w:rPr>
+          <w:rFonts w:ascii="MS Gothic" w:eastAsia="MS Gothic" w:hAnsi="MS Gothic" w:cs="MS Gothic" w:hint="eastAsia"/>
+        </w:rPr>
+        <w:t>├</w:t>
+      </w:r>
+      <w:r>
+        <w:rPr>
+          <w:rFonts w:ascii="Calibri" w:hAnsi="Calibri" w:cs="Calibri"/>
+        </w:rPr>
+        <w:t>──</w:t>
+      </w:r>
+      <w:r>
+        <w:t xml:space="preserve"> </w:t>
+      </w:r>
+      <w:r>
+        <w:rPr>
+          <w:b/>
+          <w:bCs/>
+        </w:rPr>
+        <w:t>public/</w:t>
+      </w:r>
+    </w:p>
+    <w:p>
+      <w:r>
+        <w:t xml:space="preserve">│   │  </w:t>
+      </w:r>
+      <w:r>
+        <w:rPr>
+          <w:rFonts w:ascii="MS Gothic" w:eastAsia="MS Gothic" w:hAnsi="MS Gothic" w:cs="MS Gothic" w:hint="eastAsia"/>
+        </w:rPr>
+        <w:t>├</w:t>
+      </w:r>
+      <w:r>
+        <w:rPr>
+          <w:rFonts w:ascii="Calibri" w:hAnsi="Calibri" w:cs="Calibri"/>
+        </w:rPr>
+        <w:t>──</w:t>
+      </w:r>
+      <w:r>
+        <w:t xml:space="preserve"> </w:t>
+      </w:r>
+      <w:r>
+        <w:rPr>
+          <w:b/>
+          <w:bCs/>
+        </w:rPr>
+        <w:t>asset</w:t>
+      </w:r>
+      <w:r>
+        <w:rPr>
+          <w:b/>
+          <w:bCs/>
+        </w:rPr>
+        <w:t>s</w:t>
+      </w:r>
+      <w:r>
+        <w:rPr>
+          <w:b/>
+          <w:bCs/>
+        </w:rPr>
+        <w:t>/</w:t>
+      </w:r>
+      <w:r>
+        <w:tab/>
+        <w:t>#Chứa ảnh</w:t>
+      </w:r>
+    </w:p>
+    <w:p>
+      <w:r>
+        <w:t>│   │   └── index.html         # File HTML gốc</w:t>
+      </w:r>
+    </w:p>
+    <w:p>
+      <w:r>
+        <w:t xml:space="preserve">│   </w:t>
+      </w:r>
+      <w:r>
+        <w:rPr>
+          <w:rFonts w:ascii="MS Gothic" w:eastAsia="MS Gothic" w:hAnsi="MS Gothic" w:cs="MS Gothic" w:hint="eastAsia"/>
+        </w:rPr>
+        <w:t>├</w:t>
+      </w:r>
+      <w:r>
+        <w:rPr>
+          <w:rFonts w:ascii="Calibri" w:hAnsi="Calibri" w:cs="Calibri"/>
+        </w:rPr>
+        <w:t>──</w:t>
+      </w:r>
+      <w:r>
+        <w:t xml:space="preserve"> </w:t>
+      </w:r>
+      <w:r>
+        <w:rPr>
+          <w:b/>
+          <w:bCs/>
+        </w:rPr>
+        <w:t>src/</w:t>
+      </w:r>
+    </w:p>
+    <w:p>
+      <w:r>
+        <w:t xml:space="preserve">│   │   </w:t>
+      </w:r>
+      <w:r>
+        <w:rPr>
+          <w:rFonts w:ascii="MS Gothic" w:eastAsia="MS Gothic" w:hAnsi="MS Gothic" w:cs="MS Gothic" w:hint="eastAsia"/>
+        </w:rPr>
+        <w:t>├</w:t>
+      </w:r>
+      <w:r>
+        <w:rPr>
+          <w:rFonts w:ascii="Calibri" w:hAnsi="Calibri" w:cs="Calibri"/>
+        </w:rPr>
+        <w:t>──</w:t>
+      </w:r>
+      <w:r>
+        <w:t xml:space="preserve"> </w:t>
+      </w:r>
+      <w:r>
+        <w:rPr>
+          <w:b/>
+          <w:bCs/>
+        </w:rPr>
+        <w:t>components/</w:t>
+      </w:r>
+    </w:p>
+    <w:p>
+      <w:r>
+        <w:t xml:space="preserve">│   │   │   </w:t>
+      </w:r>
+      <w:r>
+        <w:rPr>
+          <w:rFonts w:ascii="MS Gothic" w:eastAsia="MS Gothic" w:hAnsi="MS Gothic" w:cs="MS Gothic" w:hint="eastAsia"/>
+        </w:rPr>
+        <w:t>├</w:t>
+      </w:r>
+      <w:r>
+        <w:rPr>
+          <w:rFonts w:ascii="Calibri" w:hAnsi="Calibri" w:cs="Calibri"/>
+        </w:rPr>
+        <w:t>──</w:t>
+      </w:r>
+      <w:r>
+        <w:t xml:space="preserve"> Navbar.js      # Menu </w:t>
+      </w:r>
+      <w:r>
+        <w:rPr>
+          <w:rFonts w:ascii="Calibri" w:hAnsi="Calibri" w:cs="Calibri"/>
+        </w:rPr>
+        <w:t>đ</w:t>
+      </w:r>
+      <w:r>
+        <w:t>iều hướng</w:t>
+      </w:r>
+    </w:p>
+    <w:p>
+      <w:r>
+        <w:t>│   │   │   └── CarCard.js     # Thẻ hiển thị từng xe</w:t>
+      </w:r>
+    </w:p>
+    <w:p>
+      <w:r>
+        <w:t xml:space="preserve">│   │   </w:t>
+      </w:r>
+      <w:r>
+        <w:rPr>
+          <w:rFonts w:ascii="MS Gothic" w:eastAsia="MS Gothic" w:hAnsi="MS Gothic" w:cs="MS Gothic" w:hint="eastAsia"/>
+        </w:rPr>
+        <w:t>├</w:t>
+      </w:r>
+      <w:r>
+        <w:rPr>
+          <w:rFonts w:ascii="Calibri" w:hAnsi="Calibri" w:cs="Calibri"/>
+        </w:rPr>
+        <w:t>──</w:t>
+      </w:r>
+      <w:r>
+        <w:t xml:space="preserve"> </w:t>
+      </w:r>
+      <w:r>
+        <w:rPr>
+          <w:b/>
+          <w:bCs/>
+        </w:rPr>
+        <w:t>pages/</w:t>
+      </w:r>
+    </w:p>
+    <w:p>
+      <w:r>
+        <w:t xml:space="preserve">│   │   │   </w:t>
+      </w:r>
+      <w:r>
+        <w:rPr>
+          <w:rFonts w:ascii="MS Gothic" w:eastAsia="MS Gothic" w:hAnsi="MS Gothic" w:cs="MS Gothic" w:hint="eastAsia"/>
+        </w:rPr>
+        <w:t>├</w:t>
+      </w:r>
+      <w:r>
+        <w:rPr>
+          <w:rFonts w:ascii="Calibri" w:hAnsi="Calibri" w:cs="Calibri"/>
+        </w:rPr>
+        <w:t>──</w:t>
+      </w:r>
+      <w:r>
+        <w:t xml:space="preserve"> Home.js        # Trang chủ (Banner)</w:t>
+      </w:r>
+    </w:p>
+    <w:p>
+      <w:r>
+        <w:t>│   │   │   └── CarList.js     # Trang danh sách xe (kết nối API)</w:t>
+      </w:r>
+    </w:p>
+    <w:p>
+      <w:r>
+        <w:t xml:space="preserve">│   │   </w:t>
+      </w:r>
+      <w:r>
+        <w:rPr>
+          <w:rFonts w:ascii="MS Gothic" w:eastAsia="MS Gothic" w:hAnsi="MS Gothic" w:cs="MS Gothic" w:hint="eastAsia"/>
+        </w:rPr>
+        <w:t>├</w:t>
+      </w:r>
+      <w:r>
+        <w:rPr>
+          <w:rFonts w:ascii="Calibri" w:hAnsi="Calibri" w:cs="Calibri"/>
+        </w:rPr>
+        <w:t>──</w:t>
+      </w:r>
+      <w:r>
+        <w:t xml:space="preserve"> </w:t>
+      </w:r>
+      <w:r>
+        <w:rPr>
+          <w:b/>
+          <w:bCs/>
+        </w:rPr>
+        <w:t>services/</w:t>
+      </w:r>
+    </w:p>
+    <w:p>
+      <w:r>
+        <w:t>│   │   │   └── api.js         # Cấu hình Axios gọi Gateway</w:t>
+      </w:r>
+    </w:p>
+    <w:p>
+      <w:r>
+        <w:t xml:space="preserve">│   │   </w:t>
+      </w:r>
+      <w:r>
+        <w:rPr>
+          <w:rFonts w:ascii="MS Gothic" w:eastAsia="MS Gothic" w:hAnsi="MS Gothic" w:cs="MS Gothic" w:hint="eastAsia"/>
+        </w:rPr>
+        <w:t>├</w:t>
+      </w:r>
+      <w:r>
+        <w:rPr>
+          <w:rFonts w:ascii="Calibri" w:hAnsi="Calibri" w:cs="Calibri"/>
+        </w:rPr>
+        <w:t>──</w:t>
+      </w:r>
+      <w:r>
+        <w:t xml:space="preserve"> App.css            # CSS l</w:t>
+      </w:r>
+      <w:r>
+        <w:rPr>
+          <w:rFonts w:ascii="Calibri" w:hAnsi="Calibri" w:cs="Calibri"/>
+        </w:rPr>
+        <w:t>à</w:t>
+      </w:r>
+      <w:r>
+        <w:t xml:space="preserve">m </w:t>
+      </w:r>
+      <w:r>
+        <w:rPr>
+          <w:rFonts w:ascii="Calibri" w:hAnsi="Calibri" w:cs="Calibri"/>
+        </w:rPr>
+        <w:t>đ</w:t>
+      </w:r>
+      <w:r>
+        <w:t>ẹp toàn bộ web</w:t>
+      </w:r>
+    </w:p>
+    <w:p>
+      <w:r>
+        <w:t xml:space="preserve">│   │   </w:t>
+      </w:r>
+      <w:r>
+        <w:rPr>
+          <w:rFonts w:ascii="MS Gothic" w:eastAsia="MS Gothic" w:hAnsi="MS Gothic" w:cs="MS Gothic" w:hint="eastAsia"/>
+        </w:rPr>
+        <w:t>├</w:t>
+      </w:r>
+      <w:r>
+        <w:rPr>
+          <w:rFonts w:ascii="Calibri" w:hAnsi="Calibri" w:cs="Calibri"/>
+        </w:rPr>
+        <w:t>──</w:t>
+      </w:r>
+      <w:r>
+        <w:t xml:space="preserve"> App.js             # Router ch</w:t>
+      </w:r>
+      <w:r>
+        <w:rPr>
+          <w:rFonts w:ascii="Calibri" w:hAnsi="Calibri" w:cs="Calibri"/>
+        </w:rPr>
+        <w:t>í</w:t>
+      </w:r>
+      <w:r>
+        <w:t>nh</w:t>
+      </w:r>
+    </w:p>
+    <w:p>
+      <w:r>
+        <w:t>│   │   └── index.js           # Entry point</w:t>
+      </w:r>
+    </w:p>
+    <w:p>
+      <w:r>
+        <w:t xml:space="preserve">│   </w:t>
+      </w:r>
+      <w:r>
+        <w:rPr>
+          <w:rFonts w:ascii="MS Gothic" w:eastAsia="MS Gothic" w:hAnsi="MS Gothic" w:cs="MS Gothic" w:hint="eastAsia"/>
+        </w:rPr>
+        <w:t>├</w:t>
+      </w:r>
+      <w:r>
+        <w:rPr>
+          <w:rFonts w:ascii="Calibri" w:hAnsi="Calibri" w:cs="Calibri"/>
+        </w:rPr>
+        <w:t>──</w:t>
+      </w:r>
+      <w:r>
+        <w:t xml:space="preserve"> package.json</w:t>
+      </w:r>
+    </w:p>
+    <w:p>
+      <w:r>
+        <w:t>│   └── Dockerfile</w:t>
+      </w:r>
+    </w:p>
+    <w:p>
+      <w:r>
+        <w:t>│</w:t>
+      </w:r>
+    </w:p>
+    <w:p>
+      <w:r>
+        <w:rPr>
+          <w:rFonts w:ascii="MS Gothic" w:eastAsia="MS Gothic" w:hAnsi="MS Gothic" w:cs="MS Gothic" w:hint="eastAsia"/>
+        </w:rPr>
+        <w:t>├</w:t>
+      </w:r>
+      <w:r>
+        <w:rPr>
+          <w:rFonts w:ascii="Calibri" w:hAnsi="Calibri" w:cs="Calibri"/>
+        </w:rPr>
+        <w:t>──</w:t>
+      </w:r>
+      <w:r>
+        <w:t xml:space="preserve"> </w:t>
+      </w:r>
+      <w:r>
+        <w:rPr>
+          <w:b/>
+          <w:bCs/>
+        </w:rPr>
         <w:t>api-gateway/</w:t>
       </w:r>
     </w:p>
@@ -97,6 +489,16 @@
     </w:p>
     <w:p>
       <w:r>
+        <w:t>│</w:t>
+      </w:r>
+    </w:p>
+    <w:p>
+      <w:pPr>
+        <w:tabs>
+          <w:tab w:val="left" w:pos="3613"/>
+        </w:tabs>
+      </w:pPr>
+      <w:r>
         <w:rPr>
           <w:rFonts w:ascii="MS Gothic" w:eastAsia="MS Gothic" w:hAnsi="MS Gothic" w:cs="MS Gothic" w:hint="eastAsia"/>
         </w:rPr>
@@ -118,6 +520,13 @@
         </w:rPr>
         <w:t>services/</w:t>
       </w:r>
+      <w:r>
+        <w:rPr>
+          <w:b/>
+          <w:bCs/>
+        </w:rPr>
+        <w:tab/>
+      </w:r>
     </w:p>
     <w:p>
       <w:r>
@@ -534,6 +943,62 @@
     <w:p/>
     <w:p>
       <w:r>
+        <w:t>  # 4. Frontend ReactJS</w:t>
+      </w:r>
+    </w:p>
+    <w:p>
+      <w:r>
+        <w:t>  frontend:</w:t>
+      </w:r>
+    </w:p>
+    <w:p>
+      <w:r>
+        <w:t>    build: ./frontend</w:t>
+      </w:r>
+    </w:p>
+    <w:p>
+      <w:r>
+        <w:t>    container_name: car_frontend</w:t>
+      </w:r>
+    </w:p>
+    <w:p>
+      <w:r>
+        <w:t>    restart: always</w:t>
+      </w:r>
+    </w:p>
+    <w:p>
+      <w:r>
+        <w:t>    ports:</w:t>
+      </w:r>
+    </w:p>
+    <w:p>
+      <w:r>
+        <w:t>      - "3000:3000"</w:t>
+      </w:r>
+    </w:p>
+    <w:p>
+      <w:r>
+        <w:t>    stdin_open: true  # Quan trọng cho React hot-reload</w:t>
+      </w:r>
+    </w:p>
+    <w:p>
+      <w:r>
+        <w:t>    tty: true         # Quan trọng</w:t>
+      </w:r>
+    </w:p>
+    <w:p>
+      <w:r>
+        <w:t>    networks:</w:t>
+      </w:r>
+    </w:p>
+    <w:p>
+      <w:r>
+        <w:t>      - car-net</w:t>
+      </w:r>
+    </w:p>
+    <w:p/>
+    <w:p>
+      <w:r>
         <w:t>networks:</w:t>
       </w:r>
     </w:p>
@@ -2977,6 +3442,1678 @@
         <w:t>CMD ["npm", "start"]</w:t>
       </w:r>
     </w:p>
+    <w:p/>
+    <w:p>
+      <w:pPr>
+        <w:rPr>
+          <w:b/>
+          <w:bCs/>
+          <w:color w:val="EE0000"/>
+        </w:rPr>
+      </w:pPr>
+      <w:r>
+        <w:rPr>
+          <w:b/>
+          <w:bCs/>
+          <w:color w:val="EE0000"/>
+        </w:rPr>
+        <w:t>frontend/package.json</w:t>
+      </w:r>
+      <w:r>
+        <w:rPr>
+          <w:b/>
+          <w:bCs/>
+          <w:color w:val="EE0000"/>
+        </w:rPr>
+        <w:t>:</w:t>
+      </w:r>
+    </w:p>
+    <w:p>
+      <w:r>
+        <w:t>{</w:t>
+      </w:r>
+    </w:p>
+    <w:p>
+      <w:r>
+        <w:t xml:space="preserve">  "name": "car-shop-frontend",</w:t>
+      </w:r>
+    </w:p>
+    <w:p>
+      <w:r>
+        <w:t xml:space="preserve">  "version": "0.1.0",</w:t>
+      </w:r>
+    </w:p>
+    <w:p>
+      <w:r>
+        <w:t xml:space="preserve">  "private": true,</w:t>
+      </w:r>
+    </w:p>
+    <w:p>
+      <w:r>
+        <w:t xml:space="preserve">  "dependencies": {</w:t>
+      </w:r>
+    </w:p>
+    <w:p>
+      <w:r>
+        <w:t xml:space="preserve">    "axios": "^1.6.2",</w:t>
+      </w:r>
+    </w:p>
+    <w:p>
+      <w:r>
+        <w:t xml:space="preserve">    "react": "^18.2.0",</w:t>
+      </w:r>
+    </w:p>
+    <w:p>
+      <w:pPr>
+        <w:rPr>
+          <w:lang w:val="nl-NL"/>
+        </w:rPr>
+      </w:pPr>
+      <w:r>
+        <w:t xml:space="preserve">    </w:t>
+      </w:r>
+      <w:r>
+        <w:rPr>
+          <w:lang w:val="nl-NL"/>
+        </w:rPr>
+        <w:t>"react-dom": "^18.2.0",</w:t>
+      </w:r>
+    </w:p>
+    <w:p>
+      <w:pPr>
+        <w:rPr>
+          <w:lang w:val="nl-NL"/>
+        </w:rPr>
+      </w:pPr>
+      <w:r>
+        <w:rPr>
+          <w:lang w:val="nl-NL"/>
+        </w:rPr>
+        <w:t xml:space="preserve">    "react-router-dom": "^6.20.0",</w:t>
+      </w:r>
+    </w:p>
+    <w:p>
+      <w:r>
+        <w:rPr>
+          <w:lang w:val="nl-NL"/>
+        </w:rPr>
+        <w:t xml:space="preserve">    </w:t>
+      </w:r>
+      <w:r>
+        <w:t>"react-scripts": "5.0.1"</w:t>
+      </w:r>
+    </w:p>
+    <w:p>
+      <w:r>
+        <w:t xml:space="preserve">  },</w:t>
+      </w:r>
+    </w:p>
+    <w:p>
+      <w:r>
+        <w:t xml:space="preserve">  "scripts": {</w:t>
+      </w:r>
+    </w:p>
+    <w:p>
+      <w:r>
+        <w:t xml:space="preserve">    "start": "react-scripts start",</w:t>
+      </w:r>
+    </w:p>
+    <w:p>
+      <w:r>
+        <w:t xml:space="preserve">    "build": "react-scripts build"</w:t>
+      </w:r>
+    </w:p>
+    <w:p>
+      <w:r>
+        <w:t xml:space="preserve">  },</w:t>
+      </w:r>
+    </w:p>
+    <w:p>
+      <w:r>
+        <w:t xml:space="preserve">  "browserslist": {</w:t>
+      </w:r>
+    </w:p>
+    <w:p>
+      <w:r>
+        <w:t xml:space="preserve">    "production": ["&gt;0.2%", "not dead", "not op_mini all"],</w:t>
+      </w:r>
+    </w:p>
+    <w:p>
+      <w:r>
+        <w:t xml:space="preserve">    "development": ["last 1 chrome version", "last 1 firefox version", "last 1 safari version"]</w:t>
+      </w:r>
+    </w:p>
+    <w:p>
+      <w:r>
+        <w:t xml:space="preserve">  }</w:t>
+      </w:r>
+    </w:p>
+    <w:p>
+      <w:r>
+        <w:t>}</w:t>
+      </w:r>
+    </w:p>
+    <w:p/>
+    <w:p>
+      <w:pPr>
+        <w:rPr>
+          <w:b/>
+          <w:bCs/>
+          <w:color w:val="EE0000"/>
+        </w:rPr>
+      </w:pPr>
+      <w:r>
+        <w:rPr>
+          <w:b/>
+          <w:bCs/>
+          <w:color w:val="EE0000"/>
+        </w:rPr>
+        <w:t>frontend/</w:t>
+      </w:r>
+      <w:r>
+        <w:rPr>
+          <w:b/>
+          <w:bCs/>
+          <w:color w:val="EE0000"/>
+        </w:rPr>
+        <w:t>Dockerfile</w:t>
+      </w:r>
+      <w:r>
+        <w:rPr>
+          <w:b/>
+          <w:bCs/>
+          <w:color w:val="EE0000"/>
+        </w:rPr>
+        <w:t>:</w:t>
+      </w:r>
+    </w:p>
+    <w:p>
+      <w:r>
+        <w:t>FROM node:18-alpine</w:t>
+      </w:r>
+    </w:p>
+    <w:p>
+      <w:r>
+        <w:t>WORKDIR /app</w:t>
+      </w:r>
+    </w:p>
+    <w:p>
+      <w:r>
+        <w:t>COPY package*.json ./</w:t>
+      </w:r>
+    </w:p>
+    <w:p>
+      <w:r>
+        <w:t>RUN npm install</w:t>
+      </w:r>
+    </w:p>
+    <w:p>
+      <w:r>
+        <w:t>COPY . .</w:t>
+      </w:r>
+    </w:p>
+    <w:p>
+      <w:r>
+        <w:t>EXPOSE 3000</w:t>
+      </w:r>
+    </w:p>
+    <w:p>
+      <w:r>
+        <w:t>CMD ["npm", "start"]</w:t>
+      </w:r>
+    </w:p>
+    <w:p/>
+    <w:p>
+      <w:pPr>
+        <w:rPr>
+          <w:b/>
+          <w:bCs/>
+          <w:color w:val="EE0000"/>
+        </w:rPr>
+      </w:pPr>
+      <w:r>
+        <w:rPr>
+          <w:b/>
+          <w:bCs/>
+          <w:color w:val="EE0000"/>
+        </w:rPr>
+        <w:t>frontend/public/index.html</w:t>
+      </w:r>
+      <w:r>
+        <w:rPr>
+          <w:b/>
+          <w:bCs/>
+          <w:color w:val="EE0000"/>
+        </w:rPr>
+        <w:t>:</w:t>
+      </w:r>
+    </w:p>
+    <w:p>
+      <w:pPr>
+        <w:rPr>
+          <w:lang w:val="nl-NL"/>
+        </w:rPr>
+      </w:pPr>
+      <w:r>
+        <w:rPr>
+          <w:lang w:val="nl-NL"/>
+        </w:rPr>
+        <w:t>&lt;!DOCTYPE html&gt;</w:t>
+      </w:r>
+    </w:p>
+    <w:p>
+      <w:pPr>
+        <w:rPr>
+          <w:lang w:val="nl-NL"/>
+        </w:rPr>
+      </w:pPr>
+      <w:r>
+        <w:rPr>
+          <w:lang w:val="nl-NL"/>
+        </w:rPr>
+        <w:t>&lt;html lang="en"&gt;</w:t>
+      </w:r>
+    </w:p>
+    <w:p>
+      <w:r>
+        <w:rPr>
+          <w:lang w:val="nl-NL"/>
+        </w:rPr>
+        <w:t xml:space="preserve">  </w:t>
+      </w:r>
+      <w:r>
+        <w:t>&lt;head&gt;</w:t>
+      </w:r>
+    </w:p>
+    <w:p>
+      <w:r>
+        <w:t xml:space="preserve">    &lt;meta charset="utf-8" /&gt;</w:t>
+      </w:r>
+    </w:p>
+    <w:p>
+      <w:r>
+        <w:t xml:space="preserve">    &lt;meta name="viewport" content="width=device-width, initial-scale=1" /&gt;</w:t>
+      </w:r>
+    </w:p>
+    <w:p>
+      <w:r>
+        <w:t xml:space="preserve">    &lt;title&gt;Car Shop Luxury&lt;/title&gt;</w:t>
+      </w:r>
+    </w:p>
+    <w:p>
+      <w:r>
+        <w:t xml:space="preserve">    &lt;link href="https://fonts.googleapis.com/css2?family=Poppins:wght@300;400;600;700&amp;display=swap" rel="stylesheet"&gt;</w:t>
+      </w:r>
+    </w:p>
+    <w:p>
+      <w:r>
+        <w:t xml:space="preserve">  &lt;/head&gt;</w:t>
+      </w:r>
+    </w:p>
+    <w:p>
+      <w:r>
+        <w:t xml:space="preserve">  &lt;body&gt;</w:t>
+      </w:r>
+    </w:p>
+    <w:p>
+      <w:r>
+        <w:t xml:space="preserve">    &lt;div id="root"&gt;&lt;/div&gt;</w:t>
+      </w:r>
+    </w:p>
+    <w:p>
+      <w:r>
+        <w:t xml:space="preserve">  &lt;/body&gt;</w:t>
+      </w:r>
+    </w:p>
+    <w:p>
+      <w:r>
+        <w:t>&lt;/html&gt;</w:t>
+      </w:r>
+    </w:p>
+    <w:p/>
+    <w:p>
+      <w:pPr>
+        <w:rPr>
+          <w:b/>
+          <w:bCs/>
+          <w:color w:val="EE0000"/>
+        </w:rPr>
+      </w:pPr>
+      <w:r>
+        <w:rPr>
+          <w:b/>
+          <w:bCs/>
+          <w:color w:val="EE0000"/>
+        </w:rPr>
+        <w:t>frontend/src/services/api.js</w:t>
+      </w:r>
+      <w:r>
+        <w:rPr>
+          <w:b/>
+          <w:bCs/>
+          <w:color w:val="EE0000"/>
+        </w:rPr>
+        <w:t>:</w:t>
+      </w:r>
+    </w:p>
+    <w:p>
+      <w:r>
+        <w:t>import axios from 'axios';</w:t>
+      </w:r>
+    </w:p>
+    <w:p/>
+    <w:p>
+      <w:r>
+        <w:t>const API_URL = 'http://localhost:8000/api';</w:t>
+      </w:r>
+    </w:p>
+    <w:p/>
+    <w:p>
+      <w:r>
+        <w:t>export const getCars = async () =&gt; {</w:t>
+      </w:r>
+    </w:p>
+    <w:p>
+      <w:r>
+        <w:t xml:space="preserve">    try {</w:t>
+      </w:r>
+    </w:p>
+    <w:p>
+      <w:r>
+        <w:t xml:space="preserve">        const response = await axios.get(`${API_URL}/cars`);</w:t>
+      </w:r>
+    </w:p>
+    <w:p>
+      <w:r>
+        <w:t xml:space="preserve">        return response.data;</w:t>
+      </w:r>
+    </w:p>
+    <w:p>
+      <w:r>
+        <w:t xml:space="preserve">    } catch (error) {</w:t>
+      </w:r>
+    </w:p>
+    <w:p>
+      <w:r>
+        <w:t xml:space="preserve">        console.error("Error fetching cars:", error);</w:t>
+      </w:r>
+    </w:p>
+    <w:p>
+      <w:r>
+        <w:t xml:space="preserve">        return [];</w:t>
+      </w:r>
+    </w:p>
+    <w:p>
+      <w:r>
+        <w:t xml:space="preserve">    }</w:t>
+      </w:r>
+    </w:p>
+    <w:p>
+      <w:r>
+        <w:t>};</w:t>
+      </w:r>
+    </w:p>
+    <w:p/>
+    <w:p>
+      <w:r>
+        <w:t>export const getCarById = async (id) =&gt; {</w:t>
+      </w:r>
+    </w:p>
+    <w:p>
+      <w:r>
+        <w:t xml:space="preserve">    try {</w:t>
+      </w:r>
+    </w:p>
+    <w:p>
+      <w:r>
+        <w:t xml:space="preserve">        const response = await axios.get(`${API_URL}/cars/${id}`);</w:t>
+      </w:r>
+    </w:p>
+    <w:p>
+      <w:r>
+        <w:t xml:space="preserve">        return response.data;</w:t>
+      </w:r>
+    </w:p>
+    <w:p>
+      <w:r>
+        <w:t xml:space="preserve">    } catch (error) {</w:t>
+      </w:r>
+    </w:p>
+    <w:p>
+      <w:r>
+        <w:t xml:space="preserve">        console.error("Error fetching car detail:", error);</w:t>
+      </w:r>
+    </w:p>
+    <w:p>
+      <w:r>
+        <w:t xml:space="preserve">        return null;</w:t>
+      </w:r>
+    </w:p>
+    <w:p>
+      <w:r>
+        <w:t xml:space="preserve">    }</w:t>
+      </w:r>
+    </w:p>
+    <w:p>
+      <w:r>
+        <w:t>};</w:t>
+      </w:r>
+    </w:p>
+    <w:p/>
+    <w:p>
+      <w:pPr>
+        <w:rPr>
+          <w:b/>
+          <w:bCs/>
+          <w:color w:val="EE0000"/>
+        </w:rPr>
+      </w:pPr>
+      <w:r>
+        <w:rPr>
+          <w:b/>
+          <w:bCs/>
+          <w:color w:val="EE0000"/>
+        </w:rPr>
+        <w:t>frontend/src/index.js</w:t>
+      </w:r>
+      <w:r>
+        <w:rPr>
+          <w:b/>
+          <w:bCs/>
+          <w:color w:val="EE0000"/>
+        </w:rPr>
+        <w:t>:</w:t>
+      </w:r>
+    </w:p>
+    <w:p>
+      <w:r>
+        <w:t>import React from 'react';</w:t>
+      </w:r>
+    </w:p>
+    <w:p>
+      <w:r>
+        <w:t>import ReactDOM from 'react-dom/client';</w:t>
+      </w:r>
+    </w:p>
+    <w:p>
+      <w:r>
+        <w:t>import App from './App';</w:t>
+      </w:r>
+    </w:p>
+    <w:p>
+      <w:r>
+        <w:t xml:space="preserve">import './App.css'; </w:t>
+      </w:r>
+    </w:p>
+    <w:p/>
+    <w:p>
+      <w:r>
+        <w:t>const root = ReactDOM.createRoot(document.getElementById('root'));</w:t>
+      </w:r>
+    </w:p>
+    <w:p>
+      <w:r>
+        <w:t>root.render(&lt;App /&gt;);</w:t>
+      </w:r>
+    </w:p>
+    <w:p/>
+    <w:p>
+      <w:pPr>
+        <w:rPr>
+          <w:b/>
+          <w:bCs/>
+          <w:color w:val="EE0000"/>
+        </w:rPr>
+      </w:pPr>
+      <w:r>
+        <w:rPr>
+          <w:b/>
+          <w:bCs/>
+          <w:color w:val="EE0000"/>
+        </w:rPr>
+        <w:t>frontend/src/App.js</w:t>
+      </w:r>
+      <w:r>
+        <w:rPr>
+          <w:b/>
+          <w:bCs/>
+          <w:color w:val="EE0000"/>
+        </w:rPr>
+        <w:t>:</w:t>
+      </w:r>
+    </w:p>
+    <w:p>
+      <w:r>
+        <w:t>import React from 'react';</w:t>
+      </w:r>
+    </w:p>
+    <w:p>
+      <w:r>
+        <w:t>import { BrowserRouter as Router, Routes, Route } from 'react-router-dom';</w:t>
+      </w:r>
+    </w:p>
+    <w:p>
+      <w:r>
+        <w:t>import Navbar from './components/Navbar';</w:t>
+      </w:r>
+    </w:p>
+    <w:p>
+      <w:r>
+        <w:t>import Home from './pages/Home';</w:t>
+      </w:r>
+    </w:p>
+    <w:p>
+      <w:r>
+        <w:t>import CarList from './pages/CarList';</w:t>
+      </w:r>
+    </w:p>
+    <w:p/>
+    <w:p>
+      <w:r>
+        <w:t>function App() {</w:t>
+      </w:r>
+    </w:p>
+    <w:p>
+      <w:r>
+        <w:t xml:space="preserve">  return (</w:t>
+      </w:r>
+    </w:p>
+    <w:p>
+      <w:r>
+        <w:t xml:space="preserve">    &lt;Router&gt;</w:t>
+      </w:r>
+    </w:p>
+    <w:p>
+      <w:r>
+        <w:t xml:space="preserve">      &lt;div className="app-container"&gt;</w:t>
+      </w:r>
+    </w:p>
+    <w:p>
+      <w:r>
+        <w:t xml:space="preserve">        &lt;Navbar /&gt;</w:t>
+      </w:r>
+    </w:p>
+    <w:p>
+      <w:r>
+        <w:t xml:space="preserve">        &lt;Routes&gt;</w:t>
+      </w:r>
+    </w:p>
+    <w:p>
+      <w:r>
+        <w:t xml:space="preserve">          &lt;Route path="/" element={&lt;Home /&gt;} /&gt;</w:t>
+      </w:r>
+    </w:p>
+    <w:p>
+      <w:r>
+        <w:t xml:space="preserve">          &lt;Route path="/cars" element={&lt;CarList /&gt;} /&gt;</w:t>
+      </w:r>
+    </w:p>
+    <w:p>
+      <w:r>
+        <w:t xml:space="preserve">        &lt;/Routes&gt;</w:t>
+      </w:r>
+    </w:p>
+    <w:p>
+      <w:r>
+        <w:t xml:space="preserve">      &lt;/div&gt;</w:t>
+      </w:r>
+    </w:p>
+    <w:p>
+      <w:r>
+        <w:t xml:space="preserve">    &lt;/Router&gt;</w:t>
+      </w:r>
+    </w:p>
+    <w:p>
+      <w:r>
+        <w:t xml:space="preserve">  );</w:t>
+      </w:r>
+    </w:p>
+    <w:p>
+      <w:r>
+        <w:t>}</w:t>
+      </w:r>
+    </w:p>
+    <w:p/>
+    <w:p>
+      <w:r>
+        <w:t>export default App;</w:t>
+      </w:r>
+    </w:p>
+    <w:p>
+      <w:pPr>
+        <w:rPr>
+          <w:b/>
+          <w:bCs/>
+          <w:color w:val="EE0000"/>
+        </w:rPr>
+      </w:pPr>
+    </w:p>
+    <w:p>
+      <w:pPr>
+        <w:rPr>
+          <w:b/>
+          <w:bCs/>
+          <w:color w:val="EE0000"/>
+        </w:rPr>
+      </w:pPr>
+      <w:r>
+        <w:rPr>
+          <w:b/>
+          <w:bCs/>
+          <w:color w:val="EE0000"/>
+        </w:rPr>
+        <w:t>frontend/src/components/Navbar.js</w:t>
+      </w:r>
+      <w:r>
+        <w:rPr>
+          <w:b/>
+          <w:bCs/>
+          <w:color w:val="EE0000"/>
+        </w:rPr>
+        <w:t>:</w:t>
+      </w:r>
+    </w:p>
+    <w:p>
+      <w:r>
+        <w:t>import React from 'react';</w:t>
+      </w:r>
+    </w:p>
+    <w:p>
+      <w:r>
+        <w:t>import { Link } from 'react-router-dom';</w:t>
+      </w:r>
+    </w:p>
+    <w:p/>
+    <w:p>
+      <w:r>
+        <w:rPr>
+          <w:i/>
+          <w:iCs/>
+        </w:rPr>
+        <w:t>const</w:t>
+      </w:r>
+      <w:r>
+        <w:t xml:space="preserve"> Navbar = () </w:t>
+      </w:r>
+      <w:r>
+        <w:rPr>
+          <w:i/>
+          <w:iCs/>
+        </w:rPr>
+        <w:t>=&gt;</w:t>
+      </w:r>
+      <w:r>
+        <w:t xml:space="preserve"> {</w:t>
+      </w:r>
+    </w:p>
+    <w:p>
+      <w:r>
+        <w:t>  return (</w:t>
+      </w:r>
+    </w:p>
+    <w:p>
+      <w:r>
+        <w:t>    &lt;nav className="navbar"&gt;</w:t>
+      </w:r>
+    </w:p>
+    <w:p>
+      <w:r>
+        <w:t>      &lt;div className="container nav-content"&gt;</w:t>
+      </w:r>
+    </w:p>
+    <w:p>
+      <w:r>
+        <w:t>        &lt;</w:t>
+      </w:r>
+      <w:r>
+        <w:rPr>
+          <w:i/>
+          <w:iCs/>
+        </w:rPr>
+        <w:t>Link</w:t>
+      </w:r>
+      <w:r>
+        <w:t xml:space="preserve"> to="/" className="logo"&gt;HyperDrive&lt;/</w:t>
+      </w:r>
+      <w:r>
+        <w:rPr>
+          <w:i/>
+          <w:iCs/>
+        </w:rPr>
+        <w:t>Link</w:t>
+      </w:r>
+      <w:r>
+        <w:t>&gt;</w:t>
+      </w:r>
+    </w:p>
+    <w:p>
+      <w:r>
+        <w:t>        &lt;div className="nav-links"&gt;</w:t>
+      </w:r>
+    </w:p>
+    <w:p>
+      <w:r>
+        <w:t>          &lt;</w:t>
+      </w:r>
+      <w:r>
+        <w:rPr>
+          <w:i/>
+          <w:iCs/>
+        </w:rPr>
+        <w:t>Link</w:t>
+      </w:r>
+      <w:r>
+        <w:t xml:space="preserve"> to="/"&gt;Home&lt;/</w:t>
+      </w:r>
+      <w:r>
+        <w:rPr>
+          <w:i/>
+          <w:iCs/>
+        </w:rPr>
+        <w:t>Link</w:t>
+      </w:r>
+      <w:r>
+        <w:t>&gt;</w:t>
+      </w:r>
+    </w:p>
+    <w:p>
+      <w:r>
+        <w:t>          &lt;</w:t>
+      </w:r>
+      <w:r>
+        <w:rPr>
+          <w:i/>
+          <w:iCs/>
+        </w:rPr>
+        <w:t>Link</w:t>
+      </w:r>
+      <w:r>
+        <w:t xml:space="preserve"> to="/cars" className="btn-primary"&gt;Browse Cars&lt;/</w:t>
+      </w:r>
+      <w:r>
+        <w:rPr>
+          <w:i/>
+          <w:iCs/>
+        </w:rPr>
+        <w:t>Link</w:t>
+      </w:r>
+      <w:r>
+        <w:t>&gt;</w:t>
+      </w:r>
+    </w:p>
+    <w:p>
+      <w:r>
+        <w:t>          &lt;</w:t>
+      </w:r>
+      <w:r>
+        <w:rPr>
+          <w:i/>
+          <w:iCs/>
+        </w:rPr>
+        <w:t>Link</w:t>
+      </w:r>
+      <w:r>
+        <w:t xml:space="preserve"> to="#"&gt;About&lt;/</w:t>
+      </w:r>
+      <w:r>
+        <w:rPr>
+          <w:i/>
+          <w:iCs/>
+        </w:rPr>
+        <w:t>Link</w:t>
+      </w:r>
+      <w:r>
+        <w:t>&gt;</w:t>
+      </w:r>
+    </w:p>
+    <w:p>
+      <w:r>
+        <w:t>          &lt;</w:t>
+      </w:r>
+      <w:r>
+        <w:rPr>
+          <w:i/>
+          <w:iCs/>
+        </w:rPr>
+        <w:t>Link</w:t>
+      </w:r>
+      <w:r>
+        <w:t xml:space="preserve"> to="#"&gt;Contact&lt;/</w:t>
+      </w:r>
+      <w:r>
+        <w:rPr>
+          <w:i/>
+          <w:iCs/>
+        </w:rPr>
+        <w:t>Link</w:t>
+      </w:r>
+      <w:r>
+        <w:t>&gt;</w:t>
+      </w:r>
+    </w:p>
+    <w:p>
+      <w:r>
+        <w:t>        &lt;/div&gt;</w:t>
+      </w:r>
+    </w:p>
+    <w:p>
+      <w:r>
+        <w:t>      &lt;/div&gt;</w:t>
+      </w:r>
+    </w:p>
+    <w:p>
+      <w:r>
+        <w:t>    &lt;/nav&gt;</w:t>
+      </w:r>
+    </w:p>
+    <w:p>
+      <w:r>
+        <w:t>  );</w:t>
+      </w:r>
+    </w:p>
+    <w:p>
+      <w:r>
+        <w:t>};</w:t>
+      </w:r>
+    </w:p>
+    <w:p/>
+    <w:p>
+      <w:r>
+        <w:t>export default Navbar;</w:t>
+      </w:r>
+    </w:p>
+    <w:p/>
+    <w:p>
+      <w:pPr>
+        <w:rPr>
+          <w:b/>
+          <w:bCs/>
+          <w:color w:val="EE0000"/>
+        </w:rPr>
+      </w:pPr>
+      <w:r>
+        <w:rPr>
+          <w:b/>
+          <w:bCs/>
+          <w:color w:val="EE0000"/>
+        </w:rPr>
+        <w:t>frontend/src/components/CarCard.js</w:t>
+      </w:r>
+      <w:r>
+        <w:rPr>
+          <w:b/>
+          <w:bCs/>
+          <w:color w:val="EE0000"/>
+        </w:rPr>
+        <w:t>:</w:t>
+      </w:r>
+    </w:p>
+    <w:p>
+      <w:r>
+        <w:t>import React from 'react';</w:t>
+      </w:r>
+    </w:p>
+    <w:p/>
+    <w:p>
+      <w:r>
+        <w:t>const CarCard = ({ car }) =&gt; {</w:t>
+      </w:r>
+    </w:p>
+    <w:p>
+      <w:r>
+        <w:t xml:space="preserve">  return (</w:t>
+      </w:r>
+    </w:p>
+    <w:p>
+      <w:r>
+        <w:t xml:space="preserve">    &lt;div className="car-card"&gt;</w:t>
+      </w:r>
+    </w:p>
+    <w:p>
+      <w:r>
+        <w:t xml:space="preserve">      &lt;div className="car-image-wrapper"&gt;</w:t>
+      </w:r>
+    </w:p>
+    <w:p>
+      <w:r>
+        <w:t xml:space="preserve">        &lt;img src={car.image} alt={car.name} className="car-image" /&gt;</w:t>
+      </w:r>
+    </w:p>
+    <w:p>
+      <w:r>
+        <w:t xml:space="preserve">        &lt;span className="car-year"&gt;{car.year}&lt;/span&gt;</w:t>
+      </w:r>
+    </w:p>
+    <w:p>
+      <w:r>
+        <w:t xml:space="preserve">      &lt;/div&gt;</w:t>
+      </w:r>
+    </w:p>
+    <w:p>
+      <w:r>
+        <w:t xml:space="preserve">      &lt;div className="car-details"&gt;</w:t>
+      </w:r>
+    </w:p>
+    <w:p>
+      <w:r>
+        <w:t xml:space="preserve">        &lt;span className="car-brand"&gt;{car.brand}&lt;/span&gt;</w:t>
+      </w:r>
+    </w:p>
+    <w:p>
+      <w:r>
+        <w:t xml:space="preserve">        &lt;h3 className="car-name"&gt;{car.name}&lt;/h3&gt;</w:t>
+      </w:r>
+    </w:p>
+    <w:p>
+      <w:r>
+        <w:t xml:space="preserve">        &lt;p className="car-desc"&gt;{car.description}&lt;/p&gt;</w:t>
+      </w:r>
+    </w:p>
+    <w:p>
+      <w:r>
+        <w:t xml:space="preserve">        &lt;div className="car-footer"&gt;</w:t>
+      </w:r>
+    </w:p>
+    <w:p>
+      <w:r>
+        <w:t xml:space="preserve">          &lt;span className="car-price"&gt;${car.price.toLocaleString()}&lt;/span&gt;</w:t>
+      </w:r>
+    </w:p>
+    <w:p>
+      <w:r>
+        <w:t xml:space="preserve">          &lt;button className="btn-view"&gt;View Details&lt;/button&gt;</w:t>
+      </w:r>
+    </w:p>
+    <w:p>
+      <w:r>
+        <w:t xml:space="preserve">        &lt;/div&gt;</w:t>
+      </w:r>
+    </w:p>
+    <w:p>
+      <w:r>
+        <w:t xml:space="preserve">      &lt;/div&gt;</w:t>
+      </w:r>
+    </w:p>
+    <w:p>
+      <w:r>
+        <w:t xml:space="preserve">    &lt;/div&gt;</w:t>
+      </w:r>
+    </w:p>
+    <w:p>
+      <w:r>
+        <w:t xml:space="preserve">  );</w:t>
+      </w:r>
+    </w:p>
+    <w:p>
+      <w:r>
+        <w:t>};</w:t>
+      </w:r>
+    </w:p>
+    <w:p/>
+    <w:p>
+      <w:r>
+        <w:t>export default CarCard;</w:t>
+      </w:r>
+    </w:p>
+    <w:p/>
+    <w:p>
+      <w:pPr>
+        <w:rPr>
+          <w:b/>
+          <w:bCs/>
+          <w:color w:val="EE0000"/>
+        </w:rPr>
+      </w:pPr>
+      <w:r>
+        <w:rPr>
+          <w:b/>
+          <w:bCs/>
+          <w:color w:val="EE0000"/>
+        </w:rPr>
+        <w:t>frontend/src/pages/Home.js</w:t>
+      </w:r>
+      <w:r>
+        <w:rPr>
+          <w:b/>
+          <w:bCs/>
+          <w:color w:val="EE0000"/>
+        </w:rPr>
+        <w:t>:</w:t>
+      </w:r>
+    </w:p>
+    <w:p>
+      <w:r>
+        <w:t>import React from 'react';</w:t>
+      </w:r>
+    </w:p>
+    <w:p>
+      <w:r>
+        <w:t>import { Link } from 'react-router-dom';</w:t>
+      </w:r>
+    </w:p>
+    <w:p/>
+    <w:p>
+      <w:r>
+        <w:rPr>
+          <w:i/>
+          <w:iCs/>
+        </w:rPr>
+        <w:t>const</w:t>
+      </w:r>
+      <w:r>
+        <w:t xml:space="preserve"> Home = () </w:t>
+      </w:r>
+      <w:r>
+        <w:rPr>
+          <w:i/>
+          <w:iCs/>
+        </w:rPr>
+        <w:t>=&gt;</w:t>
+      </w:r>
+      <w:r>
+        <w:t xml:space="preserve"> {</w:t>
+      </w:r>
+    </w:p>
+    <w:p>
+      <w:r>
+        <w:t>  return (</w:t>
+      </w:r>
+    </w:p>
+    <w:p>
+      <w:r>
+        <w:t>    &lt;div className="home-page"&gt;</w:t>
+      </w:r>
+    </w:p>
+    <w:p>
+      <w:r>
+        <w:t>      &lt;div className="hero-section"&gt;</w:t>
+      </w:r>
+    </w:p>
+    <w:p>
+      <w:r>
+        <w:t>        &lt;div className="hero-content"&gt;</w:t>
+      </w:r>
+    </w:p>
+    <w:p>
+      <w:r>
+        <w:t>          &lt;h1&gt;Find Your Dream Car&lt;/h1&gt;</w:t>
+      </w:r>
+    </w:p>
+    <w:p>
+      <w:r>
+        <w:t>          &lt;p&gt;Experience the thrill of driving with our premium collection.&lt;/p&gt;</w:t>
+      </w:r>
+    </w:p>
+    <w:p>
+      <w:r>
+        <w:t>          &lt;</w:t>
+      </w:r>
+      <w:r>
+        <w:rPr>
+          <w:i/>
+          <w:iCs/>
+        </w:rPr>
+        <w:t>Link</w:t>
+      </w:r>
+      <w:r>
+        <w:t xml:space="preserve"> to="/cars" className="btn-hero"&gt;Explore&lt;/</w:t>
+      </w:r>
+      <w:r>
+        <w:rPr>
+          <w:i/>
+          <w:iCs/>
+        </w:rPr>
+        <w:t>Link</w:t>
+      </w:r>
+      <w:r>
+        <w:t>&gt;</w:t>
+      </w:r>
+    </w:p>
+    <w:p>
+      <w:r>
+        <w:t>        &lt;/div&gt;</w:t>
+      </w:r>
+    </w:p>
+    <w:p>
+      <w:r>
+        <w:t>      &lt;/div&gt;</w:t>
+      </w:r>
+    </w:p>
+    <w:p>
+      <w:r>
+        <w:t>    &lt;/div&gt;</w:t>
+      </w:r>
+    </w:p>
+    <w:p>
+      <w:r>
+        <w:t>  );</w:t>
+      </w:r>
+    </w:p>
+    <w:p>
+      <w:r>
+        <w:t>};</w:t>
+      </w:r>
+    </w:p>
+    <w:p/>
+    <w:p>
+      <w:r>
+        <w:t>export default Home;</w:t>
+      </w:r>
+    </w:p>
+    <w:p/>
+    <w:p>
+      <w:pPr>
+        <w:rPr>
+          <w:b/>
+          <w:bCs/>
+          <w:color w:val="EE0000"/>
+        </w:rPr>
+      </w:pPr>
+      <w:r>
+        <w:rPr>
+          <w:b/>
+          <w:bCs/>
+          <w:color w:val="EE0000"/>
+        </w:rPr>
+        <w:t>frontend/src/pages/CarList.js</w:t>
+      </w:r>
+      <w:r>
+        <w:rPr>
+          <w:b/>
+          <w:bCs/>
+          <w:color w:val="EE0000"/>
+        </w:rPr>
+        <w:t>:</w:t>
+      </w:r>
+    </w:p>
+    <w:p>
+      <w:r>
+        <w:t>import React, { useEffect, useState } from 'react';</w:t>
+      </w:r>
+    </w:p>
+    <w:p>
+      <w:r>
+        <w:t>import { getCars } from '../services/api';</w:t>
+      </w:r>
+    </w:p>
+    <w:p>
+      <w:r>
+        <w:t>import CarCard from '../components/CarCard';</w:t>
+      </w:r>
+    </w:p>
+    <w:p/>
+    <w:p>
+      <w:r>
+        <w:t>const CarList = () =&gt; {</w:t>
+      </w:r>
+    </w:p>
+    <w:p>
+      <w:r>
+        <w:t xml:space="preserve">  const [cars, setCars] = useState([]);</w:t>
+      </w:r>
+    </w:p>
+    <w:p/>
+    <w:p>
+      <w:r>
+        <w:t xml:space="preserve">  useEffect(() =&gt; {</w:t>
+      </w:r>
+    </w:p>
+    <w:p>
+      <w:r>
+        <w:t xml:space="preserve">    const fetchCars = async () =&gt; {</w:t>
+      </w:r>
+    </w:p>
+    <w:p>
+      <w:r>
+        <w:t xml:space="preserve">      const data = await getCars();</w:t>
+      </w:r>
+    </w:p>
+    <w:p>
+      <w:r>
+        <w:t xml:space="preserve">      setCars(data);</w:t>
+      </w:r>
+    </w:p>
+    <w:p>
+      <w:r>
+        <w:t xml:space="preserve">    };</w:t>
+      </w:r>
+    </w:p>
+    <w:p>
+      <w:r>
+        <w:t xml:space="preserve">    fetchCars();</w:t>
+      </w:r>
+    </w:p>
+    <w:p>
+      <w:r>
+        <w:t xml:space="preserve">  }, []);</w:t>
+      </w:r>
+    </w:p>
+    <w:p/>
+    <w:p>
+      <w:r>
+        <w:t xml:space="preserve">  return (</w:t>
+      </w:r>
+    </w:p>
+    <w:p>
+      <w:r>
+        <w:t xml:space="preserve">    &lt;div className="container page-spacing"&gt;</w:t>
+      </w:r>
+    </w:p>
+    <w:p>
+      <w:r>
+        <w:t xml:space="preserve">      &lt;div className="section-header"&gt;</w:t>
+      </w:r>
+    </w:p>
+    <w:p>
+      <w:r>
+        <w:t xml:space="preserve">        &lt;h2&gt;Latest Arrivals&lt;/h2&gt;</w:t>
+      </w:r>
+    </w:p>
+    <w:p>
+      <w:r>
+        <w:t xml:space="preserve">        &lt;p&gt;Choose from our finest selection of vehicles&lt;/p&gt;</w:t>
+      </w:r>
+    </w:p>
+    <w:p>
+      <w:r>
+        <w:t xml:space="preserve">      &lt;/div&gt;</w:t>
+      </w:r>
+    </w:p>
+    <w:p>
+      <w:r>
+        <w:t xml:space="preserve">      </w:t>
+      </w:r>
+    </w:p>
+    <w:p>
+      <w:r>
+        <w:t xml:space="preserve">      &lt;div className="car-grid"&gt;</w:t>
+      </w:r>
+    </w:p>
+    <w:p>
+      <w:r>
+        <w:t xml:space="preserve">        {cars.length &gt; 0 ? (</w:t>
+      </w:r>
+    </w:p>
+    <w:p>
+      <w:r>
+        <w:t xml:space="preserve">          cars.map((car) =&gt; &lt;CarCard key={car.id} car={car} /&gt;)</w:t>
+      </w:r>
+    </w:p>
+    <w:p>
+      <w:r>
+        <w:t xml:space="preserve">        ) : (</w:t>
+      </w:r>
+    </w:p>
+    <w:p>
+      <w:r>
+        <w:t xml:space="preserve">          &lt;p className="loading"&gt;Loading amazing cars...&lt;/p&gt;</w:t>
+      </w:r>
+    </w:p>
+    <w:p>
+      <w:r>
+        <w:t xml:space="preserve">        )}</w:t>
+      </w:r>
+    </w:p>
+    <w:p>
+      <w:r>
+        <w:t xml:space="preserve">      &lt;/div&gt;</w:t>
+      </w:r>
+    </w:p>
+    <w:p>
+      <w:r>
+        <w:t xml:space="preserve">    &lt;/div&gt;</w:t>
+      </w:r>
+    </w:p>
+    <w:p>
+      <w:r>
+        <w:t xml:space="preserve">  );</w:t>
+      </w:r>
+    </w:p>
+    <w:p>
+      <w:r>
+        <w:t>};</w:t>
+      </w:r>
+    </w:p>
+    <w:p/>
+    <w:p>
+      <w:r>
+        <w:t>export default CarList;</w:t>
+      </w:r>
+    </w:p>
+    <w:p/>
+    <w:p>
+      <w:pPr>
+        <w:rPr>
+          <w:b/>
+          <w:bCs/>
+          <w:color w:val="EE0000"/>
+        </w:rPr>
+      </w:pPr>
+      <w:r>
+        <w:rPr>
+          <w:b/>
+          <w:bCs/>
+          <w:color w:val="EE0000"/>
+        </w:rPr>
+        <w:t>frontend/src/App.css</w:t>
+      </w:r>
+      <w:r>
+        <w:rPr>
+          <w:b/>
+          <w:bCs/>
+          <w:color w:val="EE0000"/>
+        </w:rPr>
+        <w:t>:</w:t>
+      </w:r>
+    </w:p>
+    <w:p>
+      <w:r>
+        <w:t>:root {</w:t>
+      </w:r>
+    </w:p>
+    <w:p>
+      <w:r>
+        <w:t xml:space="preserve">  --primary: #2563eb;</w:t>
+      </w:r>
+    </w:p>
+    <w:p>
+      <w:r>
+        <w:t xml:space="preserve">  --dark: #1e293b;</w:t>
+      </w:r>
+    </w:p>
+    <w:p>
+      <w:r>
+        <w:t xml:space="preserve">  --light: #f8fafc;</w:t>
+      </w:r>
+    </w:p>
+    <w:p>
+      <w:r>
+        <w:t xml:space="preserve">  --gray: #64748b;</w:t>
+      </w:r>
+    </w:p>
+    <w:p>
+      <w:r>
+        <w:t xml:space="preserve">  --white: #ffffff;</w:t>
+      </w:r>
+    </w:p>
+    <w:p>
+      <w:r>
+        <w:t>}</w:t>
+      </w:r>
+    </w:p>
+    <w:p/>
+    <w:p>
+      <w:r>
+        <w:t>* { margin: 0; padding: 0; box-sizing: border-box; }</w:t>
+      </w:r>
+    </w:p>
+    <w:p/>
+    <w:p>
+      <w:r>
+        <w:t>body {</w:t>
+      </w:r>
+    </w:p>
+    <w:p>
+      <w:r>
+        <w:t xml:space="preserve">  font-family: 'Poppins', sans-serif;</w:t>
+      </w:r>
+    </w:p>
+    <w:p>
+      <w:r>
+        <w:t xml:space="preserve">  background-color: var(--light);</w:t>
+      </w:r>
+    </w:p>
+    <w:p>
+      <w:r>
+        <w:t xml:space="preserve">  color: var(--dark);</w:t>
+      </w:r>
+    </w:p>
+    <w:p>
+      <w:r>
+        <w:t>}</w:t>
+      </w:r>
+    </w:p>
+    <w:p/>
+    <w:p>
+      <w:r>
+        <w:t>.container { max-width: 1200px; margin: 0 auto; padding: 0 20px; }</w:t>
+      </w:r>
+    </w:p>
+    <w:p>
+      <w:r>
+        <w:t>a { text-decoration: none; color: inherit; }</w:t>
+      </w:r>
+    </w:p>
+    <w:p/>
+    <w:p>
+      <w:r>
+        <w:t>/* Navbar */</w:t>
+      </w:r>
+    </w:p>
+    <w:p>
+      <w:r>
+        <w:t>.navbar { background: var(--white); box-shadow: 0 2px 10px rgba(0,0,0,0.05); padding: 1rem 0; position: sticky; top: 0; z-index: 100; }</w:t>
+      </w:r>
+    </w:p>
+    <w:p>
+      <w:r>
+        <w:t>.nav-content { display: flex; justify-content: space-between; align-items: center; }</w:t>
+      </w:r>
+    </w:p>
+    <w:p>
+      <w:r>
+        <w:t>.logo { font-size: 1.5rem; font-weight: 700; color: var(--dark); letter-spacing: -1px; }</w:t>
+      </w:r>
+    </w:p>
+    <w:p>
+      <w:r>
+        <w:t>.nav-links { display: flex; gap: 2rem; align-items: center; }</w:t>
+      </w:r>
+    </w:p>
+    <w:p>
+      <w:r>
+        <w:t>.nav-links a { font-weight: 500; color: var(--gray); transition: 0.3s; }</w:t>
+      </w:r>
+    </w:p>
+    <w:p>
+      <w:r>
+        <w:t>.nav-links a:hover { color: var(--primary); }</w:t>
+      </w:r>
+    </w:p>
+    <w:p/>
+    <w:p>
+      <w:r>
+        <w:t>/* Buttons */</w:t>
+      </w:r>
+    </w:p>
+    <w:p>
+      <w:r>
+        <w:t>.btn-primary { background: var(--dark); color: white !important; padding: 0.5rem 1.5rem; border-radius: 50px; }</w:t>
+      </w:r>
+    </w:p>
+    <w:p>
+      <w:r>
+        <w:t>.btn-hero { background: var(--primary); color: white; padding: 1rem 2rem; border-radius: 5px; font-weight: 600; margin-top: 20px; display: inline-block; }</w:t>
+      </w:r>
+    </w:p>
+    <w:p/>
+    <w:p>
+      <w:r>
+        <w:t>/* Home Page */</w:t>
+      </w:r>
+    </w:p>
+    <w:p>
+      <w:r>
+        <w:t>.hero-section {</w:t>
+      </w:r>
+    </w:p>
+    <w:p>
+      <w:r>
+        <w:t xml:space="preserve">  height: 80vh;</w:t>
+      </w:r>
+    </w:p>
+    <w:p>
+      <w:r>
+        <w:t xml:space="preserve">  background: linear-gradient(rgba(0,0,0,0.5), rgba(0,0,0,0.5)), url('https://images.unsplash.com/photo-1492144534655-ae79c964c9d7?auto=format&amp;fit=crop&amp;q=80');</w:t>
+      </w:r>
+    </w:p>
+    <w:p>
+      <w:r>
+        <w:t xml:space="preserve">  background-size: cover;</w:t>
+      </w:r>
+    </w:p>
+    <w:p>
+      <w:r>
+        <w:t xml:space="preserve">  background-position: center;</w:t>
+      </w:r>
+    </w:p>
+    <w:p>
+      <w:r>
+        <w:t xml:space="preserve">  display: flex;</w:t>
+      </w:r>
+    </w:p>
+    <w:p>
+      <w:r>
+        <w:t xml:space="preserve">  align-items: center;</w:t>
+      </w:r>
+    </w:p>
+    <w:p>
+      <w:r>
+        <w:t xml:space="preserve">  justify-content: center;</w:t>
+      </w:r>
+    </w:p>
+    <w:p>
+      <w:r>
+        <w:t xml:space="preserve">  text-align: center;</w:t>
+      </w:r>
+    </w:p>
+    <w:p>
+      <w:r>
+        <w:t xml:space="preserve">  color: white;</w:t>
+      </w:r>
+    </w:p>
+    <w:p>
+      <w:r>
+        <w:t>}</w:t>
+      </w:r>
+    </w:p>
+    <w:p>
+      <w:r>
+        <w:t>.hero-content h1 { font-size: 3.5rem; margin-bottom: 1rem; }</w:t>
+      </w:r>
+    </w:p>
+    <w:p>
+      <w:r>
+        <w:t>.hero-content p { font-size: 1.2rem; margin-bottom: 2rem; opacity: 0.9; }</w:t>
+      </w:r>
+    </w:p>
+    <w:p/>
+    <w:p>
+      <w:r>
+        <w:t>/* Car List &amp; Grid */</w:t>
+      </w:r>
+    </w:p>
+    <w:p>
+      <w:r>
+        <w:t>.page-spacing { padding-top: 3rem; padding-bottom: 3rem; }</w:t>
+      </w:r>
+    </w:p>
+    <w:p>
+      <w:r>
+        <w:t>.section-header { text-align: center; margin-bottom: 3rem; }</w:t>
+      </w:r>
+    </w:p>
+    <w:p>
+      <w:r>
+        <w:t>.section-header h2 { font-size: 2rem; margin-bottom: 0.5rem; }</w:t>
+      </w:r>
+    </w:p>
+    <w:p>
+      <w:r>
+        <w:t>.car-grid { display: grid; grid-template-columns: repeat(auto-fill, minmax(300px, 1fr)); gap: 2rem; }</w:t>
+      </w:r>
+    </w:p>
+    <w:p/>
+    <w:p>
+      <w:r>
+        <w:t>/* Car Card */</w:t>
+      </w:r>
+    </w:p>
+    <w:p>
+      <w:r>
+        <w:t>.car-card { background: white; border-radius: 12px; overflow: hidden; box-shadow: 0 5px 15px rgba(0,0,0,0.05); transition: transform 0.3s ease; }</w:t>
+      </w:r>
+    </w:p>
+    <w:p>
+      <w:r>
+        <w:t>.car-card:hover { transform: translateY(-5px); box-shadow: 0 10px 25px rgba(0,0,0,0.1); }</w:t>
+      </w:r>
+    </w:p>
+    <w:p>
+      <w:r>
+        <w:t>.car-image-wrapper { position: relative; height: 200px; }</w:t>
+      </w:r>
+    </w:p>
+    <w:p>
+      <w:r>
+        <w:t>.car-image { width: 100%; height: 100%; object-fit: cover; }</w:t>
+      </w:r>
+    </w:p>
+    <w:p>
+      <w:r>
+        <w:t>.car-year { position: absolute; top: 10px; right: 10px; background: rgba(0,0,0,0.7); color: white; padding: 4px 10px; border-radius: 4px; font-size: 0.8rem; }</w:t>
+      </w:r>
+    </w:p>
+    <w:p>
+      <w:r>
+        <w:t>.car-details { padding: 1.5rem; }</w:t>
+      </w:r>
+    </w:p>
+    <w:p>
+      <w:r>
+        <w:t>.car-brand { font-size: 0.8rem; color: var(--gray); text-transform: uppercase; letter-spacing: 1px; }</w:t>
+      </w:r>
+    </w:p>
+    <w:p>
+      <w:r>
+        <w:t>.car-name { font-size: 1.25rem; margin: 0.25rem 0 0.5rem; }</w:t>
+      </w:r>
+    </w:p>
+    <w:p>
+      <w:r>
+        <w:t>.car-desc { font-size: 0.9rem; color: var(--gray); margin-bottom: 1rem; display: -webkit-box; -webkit-line-clamp: 2; -webkit-box-orient: vertical; overflow: hidden; }</w:t>
+      </w:r>
+    </w:p>
+    <w:p>
+      <w:r>
+        <w:t>.car-footer { display: flex; justify-content: space-between; align-items: center; border-top: 1px solid #eee; padding-top: 1rem; }</w:t>
+      </w:r>
+    </w:p>
+    <w:p>
+      <w:r>
+        <w:t>.car-price { font-size: 1.2rem; font-weight: 700; color: var(--primary); }</w:t>
+      </w:r>
+    </w:p>
+    <w:p>
+      <w:r>
+        <w:t>.btn-view { border: none; background: none; color: var(--dark); font-weight: 600; cursor: pointer; }</w:t>
+      </w:r>
+    </w:p>
+    <w:p/>
+    <w:p>
+      <w:r>
+        <w:t>/* Loading */</w:t>
+      </w:r>
+    </w:p>
+    <w:p>
+      <w:r>
+        <w:t>.loading { text-align: center; font-size: 1.2rem; grid-column: 1 / -1; }</w:t>
+      </w:r>
+    </w:p>
+    <w:p/>
+    <w:p/>
+    <w:p/>
+    <w:p/>
     <w:p/>
     <w:p/>
     <w:p>
@@ -3407,7 +5544,7 @@
   <w:style w:type="paragraph" w:default="1" w:styleId="Normal">
     <w:name w:val="Normal"/>
     <w:qFormat/>
-    <w:rsid w:val="006D5FC6"/>
+    <w:rsid w:val="003B46DE"/>
   </w:style>
   <w:style w:type="paragraph" w:styleId="Heading1">
     <w:name w:val="heading 1"/>

</xml_diff>

<commit_message>
căn chỉnh nút login và register
</commit_message>
<xml_diff>
--- a/car-shop-project.docx
+++ b/car-shop-project.docx
@@ -456,13 +456,7 @@
         <w:t>──</w:t>
       </w:r>
       <w:r>
-        <w:t xml:space="preserve"> </w:t>
-      </w:r>
-      <w:r>
-        <w:t>About</w:t>
-      </w:r>
-      <w:r>
-        <w:t>.js</w:t>
+        <w:t xml:space="preserve"> About.js</w:t>
       </w:r>
       <w:r>
         <w:tab/>
@@ -11103,7 +11097,7 @@
     </w:p>
     <w:p>
       <w:r>
-        <w:t>                    marginTop: '50px' /* SỬA LẠI: Cách top thêm 50px như yêu cầu */</w:t>
+        <w:t>                    marginTop: '30px'</w:t>
       </w:r>
     </w:p>
     <w:p>
@@ -11204,7 +11198,27 @@
     </w:p>
     <w:p>
       <w:r>
-        <w:t>                    &lt;button type="submit" className="btn-racing-red" style={{ width: '100%', marginTop: '1rem' }}&gt;</w:t>
+        <w:t xml:space="preserve">                    &lt;button </w:t>
+      </w:r>
+    </w:p>
+    <w:p>
+      <w:r>
+        <w:t xml:space="preserve">                        type="submit" </w:t>
+      </w:r>
+    </w:p>
+    <w:p>
+      <w:r>
+        <w:t xml:space="preserve">                        className="btn-racing-red" </w:t>
+      </w:r>
+    </w:p>
+    <w:p>
+      <w:r>
+        <w:t>                        style={{ width: '80%', display: 'block', margin: '1rem auto' }}</w:t>
+      </w:r>
+    </w:p>
+    <w:p>
+      <w:r>
+        <w:t>                    &gt;</w:t>
       </w:r>
     </w:p>
     <w:p>
@@ -11522,7 +11536,12 @@
     </w:p>
     <w:p>
       <w:r>
-        <w:t>                    marginTop: '50px' /* Cách top 50px */</w:t>
+        <w:t>                    marginTop: '5px',</w:t>
+      </w:r>
+    </w:p>
+    <w:p>
+      <w:r>
+        <w:t>                    marginBottom: '60px'</w:t>
       </w:r>
     </w:p>
     <w:p>
@@ -11562,7 +11581,7 @@
     </w:p>
     <w:p>
       <w:r>
-        <w:t>                    &lt;p style={{ color: '#888' }}&gt;Experience the pinnacle of automotive excellence&lt;/p&gt;</w:t>
+        <w:t>                    &lt;p style={{ color: '#888' }}&gt;Experience premium automotive quality&lt;/p&gt;</w:t>
       </w:r>
     </w:p>
     <w:p>
@@ -11643,7 +11662,27 @@
     </w:p>
     <w:p>
       <w:r>
-        <w:t>                    &lt;button type="submit" className="btn-racing-red" style={{ width: '100%', marginTop: '1rem' }}&gt;</w:t>
+        <w:t xml:space="preserve">                    &lt;button </w:t>
+      </w:r>
+    </w:p>
+    <w:p>
+      <w:r>
+        <w:t xml:space="preserve">                        type="submit" </w:t>
+      </w:r>
+    </w:p>
+    <w:p>
+      <w:r>
+        <w:t xml:space="preserve">                        className="btn-racing-red" </w:t>
+      </w:r>
+    </w:p>
+    <w:p>
+      <w:r>
+        <w:t>                        style={{ width: '80%', display: 'block', margin: '1rem auto' }}</w:t>
+      </w:r>
+    </w:p>
+    <w:p>
+      <w:r>
+        <w:t>                    &gt;</w:t>
       </w:r>
     </w:p>
     <w:p>

</xml_diff>